<commit_message>
migration für Items in der Bestellung
</commit_message>
<xml_diff>
--- a/storage/app/templates/delivery_note.docx
+++ b/storage/app/templates/delivery_note.docx
@@ -12,7 +12,7 @@
       <w:r>
         <w:rPr/>
         <w:drawing>
-          <wp:anchor behindDoc="0" distT="0" distB="0" distL="0" distR="0" simplePos="0" locked="0" layoutInCell="1" allowOverlap="1" relativeHeight="3">
+          <wp:anchor behindDoc="0" distT="0" distB="0" distL="0" distR="0" simplePos="0" locked="0" layoutInCell="0" allowOverlap="1" relativeHeight="3">
             <wp:simplePos x="0" y="0"/>
             <wp:positionH relativeFrom="page">
               <wp:posOffset>723900</wp:posOffset>
@@ -56,57 +56,10 @@
             </a:graphic>
           </wp:anchor>
         </w:drawing>
-        <w:drawing>
-          <wp:anchor behindDoc="0" distT="0" distB="0" distL="0" distR="0" simplePos="0" locked="0" layoutInCell="1" allowOverlap="1" relativeHeight="9">
-            <wp:simplePos x="0" y="0"/>
-            <wp:positionH relativeFrom="page">
-              <wp:posOffset>713740</wp:posOffset>
-            </wp:positionH>
-            <wp:positionV relativeFrom="page">
-              <wp:posOffset>9263380</wp:posOffset>
-            </wp:positionV>
-            <wp:extent cx="989330" cy="584835"/>
-            <wp:effectExtent l="0" t="0" r="0" b="0"/>
-            <wp:wrapSquare wrapText="largest"/>
-            <wp:docPr id="2" name="Grafik2" descr=""/>
-            <wp:cNvGraphicFramePr>
-              <a:graphicFrameLocks xmlns:a="http://schemas.openxmlformats.org/drawingml/2006/main" noChangeAspect="1"/>
-            </wp:cNvGraphicFramePr>
-            <a:graphic xmlns:a="http://schemas.openxmlformats.org/drawingml/2006/main">
-              <a:graphicData uri="http://schemas.openxmlformats.org/drawingml/2006/picture">
-                <pic:pic xmlns:pic="http://schemas.openxmlformats.org/drawingml/2006/picture">
-                  <pic:nvPicPr>
-                    <pic:cNvPr id="2" name="Grafik2" descr=""/>
-                    <pic:cNvPicPr>
-                      <a:picLocks noChangeAspect="1" noChangeArrowheads="1"/>
-                    </pic:cNvPicPr>
-                  </pic:nvPicPr>
-                  <pic:blipFill>
-                    <a:blip r:embed="rId3"/>
-                    <a:stretch>
-                      <a:fillRect/>
-                    </a:stretch>
-                  </pic:blipFill>
-                  <pic:spPr bwMode="auto">
-                    <a:xfrm>
-                      <a:off x="0" y="0"/>
-                      <a:ext cx="989330" cy="584835"/>
-                    </a:xfrm>
-                    <a:prstGeom prst="rect">
-                      <a:avLst/>
-                    </a:prstGeom>
-                  </pic:spPr>
-                </pic:pic>
-              </a:graphicData>
-            </a:graphic>
-          </wp:anchor>
-        </w:drawing>
-      </w:r>
-      <w:r>
         <mc:AlternateContent>
           <mc:Choice Requires="wps">
             <w:drawing>
-              <wp:anchor behindDoc="0" distT="0" distB="0" distL="0" distR="0" simplePos="0" locked="0" layoutInCell="1" allowOverlap="1" relativeHeight="4">
+              <wp:anchor behindDoc="0" distT="0" distB="0" distL="0" distR="0" simplePos="0" locked="0" layoutInCell="0" allowOverlap="1" relativeHeight="4">
                 <wp:simplePos x="0" y="0"/>
                 <wp:positionH relativeFrom="page">
                   <wp:posOffset>749300</wp:posOffset>
@@ -114,26 +67,36 @@
                 <wp:positionV relativeFrom="page">
                   <wp:posOffset>2068195</wp:posOffset>
                 </wp:positionV>
-                <wp:extent cx="3183255" cy="981075"/>
+                <wp:extent cx="3183890" cy="981710"/>
                 <wp:effectExtent l="0" t="0" r="0" b="0"/>
                 <wp:wrapSquare wrapText="bothSides"/>
-                <wp:docPr id="3" name="Rahmen1"/>
+                <wp:docPr id="2" name="Rahmen1"/>
                 <a:graphic xmlns:a="http://schemas.openxmlformats.org/drawingml/2006/main">
                   <a:graphicData uri="http://schemas.microsoft.com/office/word/2010/wordprocessingShape">
                     <wps:wsp>
-                      <wps:cNvSpPr txBox="1"/>
+                      <wps:cNvSpPr/>
                       <wps:spPr>
                         <a:xfrm>
                           <a:off x="0" y="0"/>
-                          <a:ext cx="3183255" cy="981075"/>
+                          <a:ext cx="3183120" cy="981000"/>
                         </a:xfrm>
-                        <a:prstGeom prst="rect"/>
+                        <a:prstGeom prst="rect">
+                          <a:avLst/>
+                        </a:prstGeom>
+                        <a:noFill/>
                         <a:ln w="635">
                           <a:solidFill>
-                            <a:srgbClr val="FFFFFF"/>
+                            <a:srgbClr val="ffffff"/>
                           </a:solidFill>
+                          <a:round/>
                         </a:ln>
                       </wps:spPr>
+                      <wps:style>
+                        <a:lnRef idx="0"/>
+                        <a:fillRef idx="0"/>
+                        <a:effectRef idx="0"/>
+                        <a:fontRef idx="minor"/>
+                      </wps:style>
                       <wps:txbx>
                         <w:txbxContent>
                           <w:p>
@@ -153,7 +116,7 @@
                           </w:p>
                         </w:txbxContent>
                       </wps:txbx>
-                      <wps:bodyPr anchor="t" lIns="53975" tIns="53975" rIns="53975" bIns="53975">
+                      <wps:bodyPr lIns="54000" rIns="54000" tIns="54000" bIns="54000" anchor="t">
                         <a:noAutofit/>
                       </wps:bodyPr>
                     </wps:wsp>
@@ -164,8 +127,10 @@
           </mc:Choice>
           <mc:Fallback>
             <w:pict>
-              <v:rect strokecolor="#FFFFFF" strokeweight="0pt" style="position:absolute;rotation:0;width:250.65pt;height:77.25pt;mso-wrap-distance-left:5.7pt;mso-wrap-distance-right:5.7pt;mso-wrap-distance-top:5.7pt;mso-wrap-distance-bottom:5.7pt;margin-top:162.85pt;mso-position-vertical-relative:page;margin-left:59pt;mso-position-horizontal-relative:page">
-                <v:textbox inset="0.0590277777777778in,0.0590277777777778in,0.0590277777777778in,0.0590277777777778in">
+              <v:rect id="shape_0" ID="Rahmen1" path="m0,0l-2147483645,0l-2147483645,-2147483646l0,-2147483646xe" stroked="t" o:allowincell="f" style="position:absolute;margin-left:59pt;margin-top:162.85pt;width:250.6pt;height:77.2pt;mso-wrap-style:square;v-text-anchor:top;mso-position-horizontal-relative:page;mso-position-vertical-relative:page">
+                <v:fill o:detectmouseclick="t" on="false"/>
+                <v:stroke color="white" weight="720" joinstyle="round" endcap="flat"/>
+                <v:textbox>
                   <w:txbxContent>
                     <w:p>
                       <w:pPr>
@@ -189,12 +154,10 @@
             </w:pict>
           </mc:Fallback>
         </mc:AlternateContent>
-      </w:r>
-      <w:r>
         <mc:AlternateContent>
           <mc:Choice Requires="wps">
             <w:drawing>
-              <wp:anchor behindDoc="0" distT="0" distB="0" distL="0" distR="0" simplePos="0" locked="0" layoutInCell="1" allowOverlap="1" relativeHeight="5">
+              <wp:anchor behindDoc="0" distT="0" distB="0" distL="0" distR="0" simplePos="0" locked="0" layoutInCell="0" allowOverlap="1" relativeHeight="6">
                 <wp:simplePos x="0" y="0"/>
                 <wp:positionH relativeFrom="page">
                   <wp:posOffset>4169410</wp:posOffset>
@@ -202,26 +165,36 @@
                 <wp:positionV relativeFrom="page">
                   <wp:posOffset>2070735</wp:posOffset>
                 </wp:positionV>
-                <wp:extent cx="2658110" cy="929640"/>
+                <wp:extent cx="2658745" cy="930275"/>
                 <wp:effectExtent l="0" t="0" r="0" b="0"/>
                 <wp:wrapSquare wrapText="bothSides"/>
                 <wp:docPr id="4" name="1_Adresse"/>
                 <a:graphic xmlns:a="http://schemas.openxmlformats.org/drawingml/2006/main">
                   <a:graphicData uri="http://schemas.microsoft.com/office/word/2010/wordprocessingShape">
                     <wps:wsp>
-                      <wps:cNvSpPr txBox="1"/>
+                      <wps:cNvSpPr/>
                       <wps:spPr>
                         <a:xfrm>
                           <a:off x="0" y="0"/>
-                          <a:ext cx="2658110" cy="929640"/>
+                          <a:ext cx="2658240" cy="929520"/>
                         </a:xfrm>
-                        <a:prstGeom prst="rect"/>
+                        <a:prstGeom prst="rect">
+                          <a:avLst/>
+                        </a:prstGeom>
+                        <a:noFill/>
                         <a:ln w="635">
                           <a:solidFill>
-                            <a:srgbClr val="FFFFFF"/>
+                            <a:srgbClr val="ffffff"/>
                           </a:solidFill>
+                          <a:round/>
                         </a:ln>
                       </wps:spPr>
+                      <wps:style>
+                        <a:lnRef idx="0"/>
+                        <a:fillRef idx="0"/>
+                        <a:effectRef idx="0"/>
+                        <a:fontRef idx="minor"/>
+                      </wps:style>
                       <wps:txbx>
                         <w:txbxContent>
                           <w:p>
@@ -266,7 +239,7 @@
                           </w:p>
                         </w:txbxContent>
                       </wps:txbx>
-                      <wps:bodyPr anchor="t" lIns="53975" tIns="53975" rIns="53975" bIns="53975">
+                      <wps:bodyPr lIns="54000" rIns="54000" tIns="54000" bIns="54000" anchor="t">
                         <a:noAutofit/>
                       </wps:bodyPr>
                     </wps:wsp>
@@ -277,8 +250,10 @@
           </mc:Choice>
           <mc:Fallback>
             <w:pict>
-              <v:rect strokecolor="#FFFFFF" strokeweight="0pt" style="position:absolute;rotation:0;width:209.3pt;height:73.2pt;mso-wrap-distance-left:5.7pt;mso-wrap-distance-right:5.7pt;mso-wrap-distance-top:5.7pt;mso-wrap-distance-bottom:5.7pt;margin-top:163.05pt;mso-position-vertical-relative:page;margin-left:328.3pt;mso-position-horizontal-relative:page">
-                <v:textbox inset="0.0590277777777778in,0.0590277777777778in,0.0590277777777778in,0.0590277777777778in">
+              <v:rect id="shape_0" ID="1_Adresse" path="m0,0l-2147483645,0l-2147483645,-2147483646l0,-2147483646xe" stroked="t" o:allowincell="f" style="position:absolute;margin-left:328.3pt;margin-top:163.05pt;width:209.25pt;height:73.15pt;mso-wrap-style:square;v-text-anchor:top;mso-position-horizontal-relative:page;mso-position-vertical-relative:page">
+                <v:fill o:detectmouseclick="t" on="false"/>
+                <v:stroke color="white" weight="720" joinstyle="round" endcap="flat"/>
+                <v:textbox>
                   <w:txbxContent>
                     <w:p>
                       <w:pPr>
@@ -327,12 +302,10 @@
             </w:pict>
           </mc:Fallback>
         </mc:AlternateContent>
-      </w:r>
-      <w:r>
         <mc:AlternateContent>
           <mc:Choice Requires="wps">
             <w:drawing>
-              <wp:anchor behindDoc="0" distT="0" distB="0" distL="0" distR="0" simplePos="0" locked="0" layoutInCell="1" allowOverlap="1" relativeHeight="7">
+              <wp:anchor behindDoc="0" distT="0" distB="0" distL="0" distR="0" simplePos="0" locked="0" layoutInCell="0" allowOverlap="1" relativeHeight="8">
                 <wp:simplePos x="0" y="0"/>
                 <wp:positionH relativeFrom="page">
                   <wp:posOffset>4040505</wp:posOffset>
@@ -340,21 +313,33 @@
                 <wp:positionV relativeFrom="page">
                   <wp:posOffset>3171190</wp:posOffset>
                 </wp:positionV>
-                <wp:extent cx="2762885" cy="707390"/>
+                <wp:extent cx="2763520" cy="708025"/>
                 <wp:effectExtent l="0" t="0" r="0" b="0"/>
                 <wp:wrapSquare wrapText="bothSides"/>
-                <wp:docPr id="5" name="1_Datum"/>
+                <wp:docPr id="6" name="1_Datum"/>
                 <a:graphic xmlns:a="http://schemas.openxmlformats.org/drawingml/2006/main">
                   <a:graphicData uri="http://schemas.microsoft.com/office/word/2010/wordprocessingShape">
                     <wps:wsp>
-                      <wps:cNvSpPr txBox="1"/>
+                      <wps:cNvSpPr/>
                       <wps:spPr>
                         <a:xfrm>
                           <a:off x="0" y="0"/>
-                          <a:ext cx="2762885" cy="707390"/>
+                          <a:ext cx="2763000" cy="707400"/>
                         </a:xfrm>
-                        <a:prstGeom prst="rect"/>
+                        <a:prstGeom prst="rect">
+                          <a:avLst/>
+                        </a:prstGeom>
+                        <a:noFill/>
+                        <a:ln w="0">
+                          <a:noFill/>
+                        </a:ln>
                       </wps:spPr>
+                      <wps:style>
+                        <a:lnRef idx="0"/>
+                        <a:fillRef idx="0"/>
+                        <a:effectRef idx="0"/>
+                        <a:fontRef idx="minor"/>
+                      </wps:style>
                       <wps:txbx>
                         <w:txbxContent>
                           <w:p>
@@ -393,7 +378,7 @@
                           </w:p>
                         </w:txbxContent>
                       </wps:txbx>
-                      <wps:bodyPr anchor="t" lIns="0" tIns="0" rIns="0" bIns="0">
+                      <wps:bodyPr lIns="0" rIns="0" tIns="0" bIns="0" anchor="t">
                         <a:noAutofit/>
                       </wps:bodyPr>
                     </wps:wsp>
@@ -404,8 +389,10 @@
           </mc:Choice>
           <mc:Fallback>
             <w:pict>
-              <v:rect style="position:absolute;rotation:0;width:217.55pt;height:55.7pt;mso-wrap-distance-left:5.7pt;mso-wrap-distance-right:5.7pt;mso-wrap-distance-top:5.7pt;mso-wrap-distance-bottom:5.7pt;margin-top:249.7pt;mso-position-vertical-relative:page;margin-left:318.15pt;mso-position-horizontal-relative:page">
-                <v:textbox inset="0in,0in,0in,0in">
+              <v:rect id="shape_0" ID="1_Datum" path="m0,0l-2147483645,0l-2147483645,-2147483646l0,-2147483646xe" stroked="f" o:allowincell="f" style="position:absolute;margin-left:318.15pt;margin-top:249.7pt;width:217.5pt;height:55.65pt;mso-wrap-style:square;v-text-anchor:top;mso-position-horizontal-relative:page;mso-position-vertical-relative:page">
+                <v:fill o:detectmouseclick="t" on="false"/>
+                <v:stroke color="#3465a4" joinstyle="round" endcap="flat"/>
+                <v:textbox>
                   <w:txbxContent>
                     <w:p>
                       <w:pPr>
@@ -448,12 +435,10 @@
             </w:pict>
           </mc:Fallback>
         </mc:AlternateContent>
-      </w:r>
-      <w:r>
         <mc:AlternateContent>
           <mc:Choice Requires="wps">
             <w:drawing>
-              <wp:anchor behindDoc="0" distT="0" distB="0" distL="0" distR="0" simplePos="0" locked="0" layoutInCell="1" allowOverlap="1" relativeHeight="8">
+              <wp:anchor behindDoc="0" distT="0" distB="0" distL="0" distR="0" simplePos="0" locked="0" layoutInCell="0" allowOverlap="1" relativeHeight="10">
                 <wp:simplePos x="0" y="0"/>
                 <wp:positionH relativeFrom="page">
                   <wp:posOffset>744855</wp:posOffset>
@@ -461,21 +446,33 @@
                 <wp:positionV relativeFrom="page">
                   <wp:posOffset>9889490</wp:posOffset>
                 </wp:positionV>
-                <wp:extent cx="2762885" cy="240665"/>
+                <wp:extent cx="2763520" cy="241300"/>
                 <wp:effectExtent l="0" t="0" r="0" b="0"/>
                 <wp:wrapSquare wrapText="bothSides"/>
-                <wp:docPr id="6" name="Rahmen"/>
+                <wp:docPr id="8" name="Rahmen"/>
                 <a:graphic xmlns:a="http://schemas.openxmlformats.org/drawingml/2006/main">
                   <a:graphicData uri="http://schemas.microsoft.com/office/word/2010/wordprocessingShape">
                     <wps:wsp>
-                      <wps:cNvSpPr txBox="1"/>
+                      <wps:cNvSpPr/>
                       <wps:spPr>
                         <a:xfrm>
                           <a:off x="0" y="0"/>
-                          <a:ext cx="2762885" cy="240665"/>
+                          <a:ext cx="2763000" cy="240840"/>
                         </a:xfrm>
-                        <a:prstGeom prst="rect"/>
+                        <a:prstGeom prst="rect">
+                          <a:avLst/>
+                        </a:prstGeom>
+                        <a:noFill/>
+                        <a:ln w="0">
+                          <a:noFill/>
+                        </a:ln>
                       </wps:spPr>
+                      <wps:style>
+                        <a:lnRef idx="0"/>
+                        <a:fillRef idx="0"/>
+                        <a:effectRef idx="0"/>
+                        <a:fontRef idx="minor"/>
+                      </wps:style>
                       <wps:txbx>
                         <w:txbxContent>
                           <w:p>
@@ -492,7 +489,7 @@
                           </w:p>
                         </w:txbxContent>
                       </wps:txbx>
-                      <wps:bodyPr anchor="t" lIns="0" tIns="0" rIns="0" bIns="0">
+                      <wps:bodyPr lIns="0" rIns="0" tIns="0" bIns="0" anchor="t">
                         <a:noAutofit/>
                       </wps:bodyPr>
                     </wps:wsp>
@@ -503,8 +500,10 @@
           </mc:Choice>
           <mc:Fallback>
             <w:pict>
-              <v:rect style="position:absolute;rotation:0;width:217.55pt;height:18.95pt;mso-wrap-distance-left:5.7pt;mso-wrap-distance-right:5.7pt;mso-wrap-distance-top:5.7pt;mso-wrap-distance-bottom:5.7pt;margin-top:778.7pt;mso-position-vertical-relative:page;margin-left:58.65pt;mso-position-horizontal-relative:page">
-                <v:textbox inset="0in,0in,0in,0in">
+              <v:rect id="shape_0" ID="Rahmen" path="m0,0l-2147483645,0l-2147483645,-2147483646l0,-2147483646xe" stroked="f" o:allowincell="f" style="position:absolute;margin-left:58.65pt;margin-top:778.7pt;width:217.5pt;height:18.9pt;mso-wrap-style:square;v-text-anchor:top;mso-position-horizontal-relative:page;mso-position-vertical-relative:page">
+                <v:fill o:detectmouseclick="t" on="false"/>
+                <v:stroke color="#3465a4" joinstyle="round" endcap="flat"/>
+                <v:textbox>
                   <w:txbxContent>
                     <w:p>
                       <w:pPr>
@@ -525,6 +524,51 @@
             </w:pict>
           </mc:Fallback>
         </mc:AlternateContent>
+        <w:drawing>
+          <wp:anchor behindDoc="0" distT="0" distB="0" distL="0" distR="0" simplePos="0" locked="0" layoutInCell="0" allowOverlap="1" relativeHeight="12">
+            <wp:simplePos x="0" y="0"/>
+            <wp:positionH relativeFrom="page">
+              <wp:posOffset>713740</wp:posOffset>
+            </wp:positionH>
+            <wp:positionV relativeFrom="page">
+              <wp:posOffset>9263380</wp:posOffset>
+            </wp:positionV>
+            <wp:extent cx="989330" cy="584835"/>
+            <wp:effectExtent l="0" t="0" r="0" b="0"/>
+            <wp:wrapSquare wrapText="largest"/>
+            <wp:docPr id="10" name="Grafik2" descr=""/>
+            <wp:cNvGraphicFramePr>
+              <a:graphicFrameLocks xmlns:a="http://schemas.openxmlformats.org/drawingml/2006/main" noChangeAspect="1"/>
+            </wp:cNvGraphicFramePr>
+            <a:graphic xmlns:a="http://schemas.openxmlformats.org/drawingml/2006/main">
+              <a:graphicData uri="http://schemas.openxmlformats.org/drawingml/2006/picture">
+                <pic:pic xmlns:pic="http://schemas.openxmlformats.org/drawingml/2006/picture">
+                  <pic:nvPicPr>
+                    <pic:cNvPr id="10" name="Grafik2" descr=""/>
+                    <pic:cNvPicPr>
+                      <a:picLocks noChangeAspect="1" noChangeArrowheads="1"/>
+                    </pic:cNvPicPr>
+                  </pic:nvPicPr>
+                  <pic:blipFill>
+                    <a:blip r:embed="rId3"/>
+                    <a:stretch>
+                      <a:fillRect/>
+                    </a:stretch>
+                  </pic:blipFill>
+                  <pic:spPr bwMode="auto">
+                    <a:xfrm>
+                      <a:off x="0" y="0"/>
+                      <a:ext cx="989330" cy="584835"/>
+                    </a:xfrm>
+                    <a:prstGeom prst="rect">
+                      <a:avLst/>
+                    </a:prstGeom>
+                  </pic:spPr>
+                </pic:pic>
+              </a:graphicData>
+            </a:graphic>
+          </wp:anchor>
+        </w:drawing>
       </w:r>
     </w:p>
     <w:tbl>
@@ -532,6 +576,7 @@
         <w:tblW w:w="9645" w:type="dxa"/>
         <w:jc w:val="left"/>
         <w:tblInd w:w="55" w:type="dxa"/>
+        <w:tblLayout w:type="fixed"/>
         <w:tblCellMar>
           <w:top w:w="55" w:type="dxa"/>
           <w:left w:w="55" w:type="dxa"/>
@@ -541,8 +586,8 @@
       </w:tblPr>
       <w:tblGrid>
         <w:gridCol w:w="1000"/>
-        <w:gridCol w:w="6154"/>
-        <w:gridCol w:w="2491"/>
+        <w:gridCol w:w="6153"/>
+        <w:gridCol w:w="2492"/>
       </w:tblGrid>
       <w:tr>
         <w:trPr>
@@ -558,92 +603,18 @@
           <w:p>
             <w:pPr>
               <w:pStyle w:val="Tabellenberschrift"/>
+              <w:widowControl w:val="false"/>
               <w:rPr/>
             </w:pPr>
             <w:r>
               <w:rPr/>
               <w:t>Menge</w:t>
             </w:r>
-            <w:r>
-              <mc:AlternateContent>
-                <mc:Choice Requires="wps">
-                  <w:drawing>
-                    <wp:anchor behindDoc="0" distT="0" distB="0" distL="0" distR="0" simplePos="0" locked="0" layoutInCell="1" allowOverlap="1" relativeHeight="6">
-                      <wp:simplePos x="0" y="0"/>
-                      <wp:positionH relativeFrom="column">
-                        <wp:posOffset>50165</wp:posOffset>
-                      </wp:positionH>
-                      <wp:positionV relativeFrom="paragraph">
-                        <wp:posOffset>-964565</wp:posOffset>
-                      </wp:positionV>
-                      <wp:extent cx="3103245" cy="759460"/>
-                      <wp:effectExtent l="0" t="0" r="0" b="0"/>
-                      <wp:wrapSquare wrapText="bothSides"/>
-                      <wp:docPr id="7" name="1_Bemerkung"/>
-                      <a:graphic xmlns:a="http://schemas.openxmlformats.org/drawingml/2006/main">
-                        <a:graphicData uri="http://schemas.microsoft.com/office/word/2010/wordprocessingShape">
-                          <wps:wsp>
-                            <wps:cNvSpPr txBox="1"/>
-                            <wps:spPr>
-                              <a:xfrm>
-                                <a:off x="0" y="0"/>
-                                <a:ext cx="3103245" cy="759460"/>
-                              </a:xfrm>
-                              <a:prstGeom prst="rect"/>
-                            </wps:spPr>
-                            <wps:txbx>
-                              <w:txbxContent>
-                                <w:p>
-                                  <w:pPr>
-                                    <w:pStyle w:val="Rahmeninhalt"/>
-                                    <w:spacing w:before="0" w:after="120"/>
-                                    <w:jc w:val="left"/>
-                                    <w:rPr/>
-                                  </w:pPr>
-                                  <w:r>
-                                    <w:rPr/>
-                                  </w:r>
-                                </w:p>
-                              </w:txbxContent>
-                            </wps:txbx>
-                            <wps:bodyPr anchor="t" lIns="0" tIns="0" rIns="0" bIns="0">
-                              <a:noAutofit/>
-                            </wps:bodyPr>
-                          </wps:wsp>
-                        </a:graphicData>
-                      </a:graphic>
-                    </wp:anchor>
-                  </w:drawing>
-                </mc:Choice>
-                <mc:Fallback>
-                  <w:pict>
-                    <v:rect style="position:absolute;rotation:0;width:244.35pt;height:59.8pt;mso-wrap-distance-left:5.7pt;mso-wrap-distance-right:5.7pt;mso-wrap-distance-top:5.7pt;mso-wrap-distance-bottom:5.7pt;margin-top:-75.95pt;mso-position-vertical-relative:text;margin-left:3.95pt;mso-position-horizontal-relative:text">
-                      <v:textbox inset="0in,0in,0in,0in">
-                        <w:txbxContent>
-                          <w:p>
-                            <w:pPr>
-                              <w:pStyle w:val="Rahmeninhalt"/>
-                              <w:spacing w:before="0" w:after="120"/>
-                              <w:jc w:val="left"/>
-                              <w:rPr/>
-                            </w:pPr>
-                            <w:r>
-                              <w:rPr/>
-                            </w:r>
-                          </w:p>
-                        </w:txbxContent>
-                      </v:textbox>
-                      <w10:wrap type="square"/>
-                    </v:rect>
-                  </w:pict>
-                </mc:Fallback>
-              </mc:AlternateContent>
-            </w:r>
-          </w:p>
-        </w:tc>
-        <w:tc>
-          <w:tcPr>
-            <w:tcW w:w="6154" w:type="dxa"/>
+          </w:p>
+        </w:tc>
+        <w:tc>
+          <w:tcPr>
+            <w:tcW w:w="6153" w:type="dxa"/>
             <w:tcBorders>
               <w:left w:val="single" w:sz="2" w:space="0" w:color="000000"/>
               <w:bottom w:val="single" w:sz="2" w:space="0" w:color="000000"/>
@@ -652,6 +623,7 @@
           <w:p>
             <w:pPr>
               <w:pStyle w:val="Tabellenberschrift"/>
+              <w:widowControl w:val="false"/>
               <w:rPr/>
             </w:pPr>
             <w:r>
@@ -662,7 +634,7 @@
         </w:tc>
         <w:tc>
           <w:tcPr>
-            <w:tcW w:w="2491" w:type="dxa"/>
+            <w:tcW w:w="2492" w:type="dxa"/>
             <w:tcBorders>
               <w:left w:val="single" w:sz="2" w:space="0" w:color="000000"/>
               <w:bottom w:val="single" w:sz="2" w:space="0" w:color="000000"/>
@@ -671,6 +643,7 @@
           <w:p>
             <w:pPr>
               <w:pStyle w:val="Tabellenberschrift"/>
+              <w:widowControl w:val="false"/>
               <w:rPr/>
             </w:pPr>
             <w:r>
@@ -690,6 +663,7 @@
           <w:p>
             <w:pPr>
               <w:pStyle w:val="Tabelleninhalt"/>
+              <w:widowControl w:val="false"/>
               <w:jc w:val="right"/>
               <w:rPr/>
             </w:pPr>
@@ -700,14 +674,15 @@
         </w:tc>
         <w:tc>
           <w:tcPr>
-            <w:tcW w:w="6154" w:type="dxa"/>
-            <w:tcBorders>
-              <w:left w:val="single" w:sz="2" w:space="0" w:color="000000"/>
-            </w:tcBorders>
-          </w:tcPr>
-          <w:p>
-            <w:pPr>
-              <w:pStyle w:val="Tabelleninhalt"/>
+            <w:tcW w:w="6153" w:type="dxa"/>
+            <w:tcBorders>
+              <w:left w:val="single" w:sz="2" w:space="0" w:color="000000"/>
+            </w:tcBorders>
+          </w:tcPr>
+          <w:p>
+            <w:pPr>
+              <w:pStyle w:val="Tabelleninhalt"/>
+              <w:widowControl w:val="false"/>
               <w:rPr/>
             </w:pPr>
             <w:r>
@@ -718,14 +693,15 @@
         </w:tc>
         <w:tc>
           <w:tcPr>
-            <w:tcW w:w="2491" w:type="dxa"/>
-            <w:tcBorders>
-              <w:left w:val="single" w:sz="2" w:space="0" w:color="000000"/>
-            </w:tcBorders>
-          </w:tcPr>
-          <w:p>
-            <w:pPr>
-              <w:pStyle w:val="Tabelleninhalt"/>
+            <w:tcW w:w="2492" w:type="dxa"/>
+            <w:tcBorders>
+              <w:left w:val="single" w:sz="2" w:space="0" w:color="000000"/>
+            </w:tcBorders>
+          </w:tcPr>
+          <w:p>
+            <w:pPr>
+              <w:pStyle w:val="Tabelleninhalt"/>
+              <w:widowControl w:val="false"/>
               <w:rPr/>
             </w:pPr>
             <w:r>
@@ -744,6 +720,7 @@
           <w:p>
             <w:pPr>
               <w:pStyle w:val="Tabelleninhalt"/>
+              <w:widowControl w:val="false"/>
               <w:jc w:val="right"/>
               <w:rPr/>
             </w:pPr>
@@ -755,14 +732,15 @@
         </w:tc>
         <w:tc>
           <w:tcPr>
-            <w:tcW w:w="6154" w:type="dxa"/>
-            <w:tcBorders>
-              <w:left w:val="single" w:sz="2" w:space="0" w:color="000000"/>
-            </w:tcBorders>
-          </w:tcPr>
-          <w:p>
-            <w:pPr>
-              <w:pStyle w:val="Tabelleninhalt"/>
+            <w:tcW w:w="6153" w:type="dxa"/>
+            <w:tcBorders>
+              <w:left w:val="single" w:sz="2" w:space="0" w:color="000000"/>
+            </w:tcBorders>
+          </w:tcPr>
+          <w:p>
+            <w:pPr>
+              <w:pStyle w:val="Tabelleninhalt"/>
+              <w:widowControl w:val="false"/>
               <w:rPr/>
             </w:pPr>
             <w:r>
@@ -773,14 +751,15 @@
         </w:tc>
         <w:tc>
           <w:tcPr>
-            <w:tcW w:w="2491" w:type="dxa"/>
-            <w:tcBorders>
-              <w:left w:val="single" w:sz="2" w:space="0" w:color="000000"/>
-            </w:tcBorders>
-          </w:tcPr>
-          <w:p>
-            <w:pPr>
-              <w:pStyle w:val="Tabelleninhalt"/>
+            <w:tcW w:w="2492" w:type="dxa"/>
+            <w:tcBorders>
+              <w:left w:val="single" w:sz="2" w:space="0" w:color="000000"/>
+            </w:tcBorders>
+          </w:tcPr>
+          <w:p>
+            <w:pPr>
+              <w:pStyle w:val="Tabelleninhalt"/>
+              <w:widowControl w:val="false"/>
               <w:rPr/>
             </w:pPr>
             <w:r>
@@ -800,6 +779,7 @@
           <w:p>
             <w:pPr>
               <w:pStyle w:val="Tabelleninhalt"/>
+              <w:widowControl w:val="false"/>
               <w:jc w:val="right"/>
               <w:rPr/>
             </w:pPr>
@@ -811,14 +791,15 @@
         </w:tc>
         <w:tc>
           <w:tcPr>
-            <w:tcW w:w="6154" w:type="dxa"/>
-            <w:tcBorders>
-              <w:left w:val="single" w:sz="2" w:space="0" w:color="000000"/>
-            </w:tcBorders>
-          </w:tcPr>
-          <w:p>
-            <w:pPr>
-              <w:pStyle w:val="Tabelleninhalt"/>
+            <w:tcW w:w="6153" w:type="dxa"/>
+            <w:tcBorders>
+              <w:left w:val="single" w:sz="2" w:space="0" w:color="000000"/>
+            </w:tcBorders>
+          </w:tcPr>
+          <w:p>
+            <w:pPr>
+              <w:pStyle w:val="Tabelleninhalt"/>
+              <w:widowControl w:val="false"/>
               <w:rPr/>
             </w:pPr>
             <w:r>
@@ -829,14 +810,15 @@
         </w:tc>
         <w:tc>
           <w:tcPr>
-            <w:tcW w:w="2491" w:type="dxa"/>
-            <w:tcBorders>
-              <w:left w:val="single" w:sz="2" w:space="0" w:color="000000"/>
-            </w:tcBorders>
-          </w:tcPr>
-          <w:p>
-            <w:pPr>
-              <w:pStyle w:val="Tabelleninhalt"/>
+            <w:tcW w:w="2492" w:type="dxa"/>
+            <w:tcBorders>
+              <w:left w:val="single" w:sz="2" w:space="0" w:color="000000"/>
+            </w:tcBorders>
+          </w:tcPr>
+          <w:p>
+            <w:pPr>
+              <w:pStyle w:val="Tabelleninhalt"/>
+              <w:widowControl w:val="false"/>
               <w:rPr/>
             </w:pPr>
             <w:r>
@@ -856,6 +838,7 @@
           <w:p>
             <w:pPr>
               <w:pStyle w:val="Tabelleninhalt"/>
+              <w:widowControl w:val="false"/>
               <w:jc w:val="right"/>
               <w:rPr/>
             </w:pPr>
@@ -867,14 +850,15 @@
         </w:tc>
         <w:tc>
           <w:tcPr>
-            <w:tcW w:w="6154" w:type="dxa"/>
-            <w:tcBorders>
-              <w:left w:val="single" w:sz="2" w:space="0" w:color="000000"/>
-            </w:tcBorders>
-          </w:tcPr>
-          <w:p>
-            <w:pPr>
-              <w:pStyle w:val="Tabelleninhalt"/>
+            <w:tcW w:w="6153" w:type="dxa"/>
+            <w:tcBorders>
+              <w:left w:val="single" w:sz="2" w:space="0" w:color="000000"/>
+            </w:tcBorders>
+          </w:tcPr>
+          <w:p>
+            <w:pPr>
+              <w:pStyle w:val="Tabelleninhalt"/>
+              <w:widowControl w:val="false"/>
               <w:rPr/>
             </w:pPr>
             <w:r>
@@ -885,14 +869,15 @@
         </w:tc>
         <w:tc>
           <w:tcPr>
-            <w:tcW w:w="2491" w:type="dxa"/>
-            <w:tcBorders>
-              <w:left w:val="single" w:sz="2" w:space="0" w:color="000000"/>
-            </w:tcBorders>
-          </w:tcPr>
-          <w:p>
-            <w:pPr>
-              <w:pStyle w:val="Tabelleninhalt"/>
+            <w:tcW w:w="2492" w:type="dxa"/>
+            <w:tcBorders>
+              <w:left w:val="single" w:sz="2" w:space="0" w:color="000000"/>
+            </w:tcBorders>
+          </w:tcPr>
+          <w:p>
+            <w:pPr>
+              <w:pStyle w:val="Tabelleninhalt"/>
+              <w:widowControl w:val="false"/>
               <w:rPr/>
             </w:pPr>
             <w:r>
@@ -912,6 +897,7 @@
           <w:p>
             <w:pPr>
               <w:pStyle w:val="Tabelleninhalt"/>
+              <w:widowControl w:val="false"/>
               <w:jc w:val="right"/>
               <w:rPr/>
             </w:pPr>
@@ -923,14 +909,15 @@
         </w:tc>
         <w:tc>
           <w:tcPr>
-            <w:tcW w:w="6154" w:type="dxa"/>
-            <w:tcBorders>
-              <w:left w:val="single" w:sz="2" w:space="0" w:color="000000"/>
-            </w:tcBorders>
-          </w:tcPr>
-          <w:p>
-            <w:pPr>
-              <w:pStyle w:val="Tabelleninhalt"/>
+            <w:tcW w:w="6153" w:type="dxa"/>
+            <w:tcBorders>
+              <w:left w:val="single" w:sz="2" w:space="0" w:color="000000"/>
+            </w:tcBorders>
+          </w:tcPr>
+          <w:p>
+            <w:pPr>
+              <w:pStyle w:val="Tabelleninhalt"/>
+              <w:widowControl w:val="false"/>
               <w:rPr/>
             </w:pPr>
             <w:r>
@@ -941,14 +928,15 @@
         </w:tc>
         <w:tc>
           <w:tcPr>
-            <w:tcW w:w="2491" w:type="dxa"/>
-            <w:tcBorders>
-              <w:left w:val="single" w:sz="2" w:space="0" w:color="000000"/>
-            </w:tcBorders>
-          </w:tcPr>
-          <w:p>
-            <w:pPr>
-              <w:pStyle w:val="Tabelleninhalt"/>
+            <w:tcW w:w="2492" w:type="dxa"/>
+            <w:tcBorders>
+              <w:left w:val="single" w:sz="2" w:space="0" w:color="000000"/>
+            </w:tcBorders>
+          </w:tcPr>
+          <w:p>
+            <w:pPr>
+              <w:pStyle w:val="Tabelleninhalt"/>
+              <w:widowControl w:val="false"/>
               <w:rPr/>
             </w:pPr>
             <w:r>
@@ -968,6 +956,7 @@
           <w:p>
             <w:pPr>
               <w:pStyle w:val="Tabelleninhalt"/>
+              <w:widowControl w:val="false"/>
               <w:jc w:val="right"/>
               <w:rPr/>
             </w:pPr>
@@ -979,14 +968,15 @@
         </w:tc>
         <w:tc>
           <w:tcPr>
-            <w:tcW w:w="6154" w:type="dxa"/>
-            <w:tcBorders>
-              <w:left w:val="single" w:sz="2" w:space="0" w:color="000000"/>
-            </w:tcBorders>
-          </w:tcPr>
-          <w:p>
-            <w:pPr>
-              <w:pStyle w:val="Tabelleninhalt"/>
+            <w:tcW w:w="6153" w:type="dxa"/>
+            <w:tcBorders>
+              <w:left w:val="single" w:sz="2" w:space="0" w:color="000000"/>
+            </w:tcBorders>
+          </w:tcPr>
+          <w:p>
+            <w:pPr>
+              <w:pStyle w:val="Tabelleninhalt"/>
+              <w:widowControl w:val="false"/>
               <w:rPr/>
             </w:pPr>
             <w:r>
@@ -997,14 +987,15 @@
         </w:tc>
         <w:tc>
           <w:tcPr>
-            <w:tcW w:w="2491" w:type="dxa"/>
-            <w:tcBorders>
-              <w:left w:val="single" w:sz="2" w:space="0" w:color="000000"/>
-            </w:tcBorders>
-          </w:tcPr>
-          <w:p>
-            <w:pPr>
-              <w:pStyle w:val="Tabelleninhalt"/>
+            <w:tcW w:w="2492" w:type="dxa"/>
+            <w:tcBorders>
+              <w:left w:val="single" w:sz="2" w:space="0" w:color="000000"/>
+            </w:tcBorders>
+          </w:tcPr>
+          <w:p>
+            <w:pPr>
+              <w:pStyle w:val="Tabelleninhalt"/>
+              <w:widowControl w:val="false"/>
               <w:rPr/>
             </w:pPr>
             <w:r>
@@ -1024,6 +1015,7 @@
           <w:p>
             <w:pPr>
               <w:pStyle w:val="Tabelleninhalt"/>
+              <w:widowControl w:val="false"/>
               <w:jc w:val="right"/>
               <w:rPr/>
             </w:pPr>
@@ -1035,14 +1027,15 @@
         </w:tc>
         <w:tc>
           <w:tcPr>
-            <w:tcW w:w="6154" w:type="dxa"/>
-            <w:tcBorders>
-              <w:left w:val="single" w:sz="2" w:space="0" w:color="000000"/>
-            </w:tcBorders>
-          </w:tcPr>
-          <w:p>
-            <w:pPr>
-              <w:pStyle w:val="Tabelleninhalt"/>
+            <w:tcW w:w="6153" w:type="dxa"/>
+            <w:tcBorders>
+              <w:left w:val="single" w:sz="2" w:space="0" w:color="000000"/>
+            </w:tcBorders>
+          </w:tcPr>
+          <w:p>
+            <w:pPr>
+              <w:pStyle w:val="Tabelleninhalt"/>
+              <w:widowControl w:val="false"/>
               <w:rPr/>
             </w:pPr>
             <w:r>
@@ -1053,14 +1046,15 @@
         </w:tc>
         <w:tc>
           <w:tcPr>
-            <w:tcW w:w="2491" w:type="dxa"/>
-            <w:tcBorders>
-              <w:left w:val="single" w:sz="2" w:space="0" w:color="000000"/>
-            </w:tcBorders>
-          </w:tcPr>
-          <w:p>
-            <w:pPr>
-              <w:pStyle w:val="Tabelleninhalt"/>
+            <w:tcW w:w="2492" w:type="dxa"/>
+            <w:tcBorders>
+              <w:left w:val="single" w:sz="2" w:space="0" w:color="000000"/>
+            </w:tcBorders>
+          </w:tcPr>
+          <w:p>
+            <w:pPr>
+              <w:pStyle w:val="Tabelleninhalt"/>
+              <w:widowControl w:val="false"/>
               <w:rPr/>
             </w:pPr>
             <w:r>
@@ -1080,6 +1074,7 @@
           <w:p>
             <w:pPr>
               <w:pStyle w:val="Tabelleninhalt"/>
+              <w:widowControl w:val="false"/>
               <w:jc w:val="right"/>
               <w:rPr/>
             </w:pPr>
@@ -1091,14 +1086,15 @@
         </w:tc>
         <w:tc>
           <w:tcPr>
-            <w:tcW w:w="6154" w:type="dxa"/>
-            <w:tcBorders>
-              <w:left w:val="single" w:sz="2" w:space="0" w:color="000000"/>
-            </w:tcBorders>
-          </w:tcPr>
-          <w:p>
-            <w:pPr>
-              <w:pStyle w:val="Tabelleninhalt"/>
+            <w:tcW w:w="6153" w:type="dxa"/>
+            <w:tcBorders>
+              <w:left w:val="single" w:sz="2" w:space="0" w:color="000000"/>
+            </w:tcBorders>
+          </w:tcPr>
+          <w:p>
+            <w:pPr>
+              <w:pStyle w:val="Tabelleninhalt"/>
+              <w:widowControl w:val="false"/>
               <w:rPr/>
             </w:pPr>
             <w:r>
@@ -1109,14 +1105,15 @@
         </w:tc>
         <w:tc>
           <w:tcPr>
-            <w:tcW w:w="2491" w:type="dxa"/>
-            <w:tcBorders>
-              <w:left w:val="single" w:sz="2" w:space="0" w:color="000000"/>
-            </w:tcBorders>
-          </w:tcPr>
-          <w:p>
-            <w:pPr>
-              <w:pStyle w:val="Tabelleninhalt"/>
+            <w:tcW w:w="2492" w:type="dxa"/>
+            <w:tcBorders>
+              <w:left w:val="single" w:sz="2" w:space="0" w:color="000000"/>
+            </w:tcBorders>
+          </w:tcPr>
+          <w:p>
+            <w:pPr>
+              <w:pStyle w:val="Tabelleninhalt"/>
+              <w:widowControl w:val="false"/>
               <w:rPr/>
             </w:pPr>
             <w:r>
@@ -1136,6 +1133,7 @@
           <w:p>
             <w:pPr>
               <w:pStyle w:val="Tabelleninhalt"/>
+              <w:widowControl w:val="false"/>
               <w:jc w:val="right"/>
               <w:rPr/>
             </w:pPr>
@@ -1147,14 +1145,15 @@
         </w:tc>
         <w:tc>
           <w:tcPr>
-            <w:tcW w:w="6154" w:type="dxa"/>
-            <w:tcBorders>
-              <w:left w:val="single" w:sz="2" w:space="0" w:color="000000"/>
-            </w:tcBorders>
-          </w:tcPr>
-          <w:p>
-            <w:pPr>
-              <w:pStyle w:val="Tabelleninhalt"/>
+            <w:tcW w:w="6153" w:type="dxa"/>
+            <w:tcBorders>
+              <w:left w:val="single" w:sz="2" w:space="0" w:color="000000"/>
+            </w:tcBorders>
+          </w:tcPr>
+          <w:p>
+            <w:pPr>
+              <w:pStyle w:val="Tabelleninhalt"/>
+              <w:widowControl w:val="false"/>
               <w:rPr/>
             </w:pPr>
             <w:r>
@@ -1165,14 +1164,15 @@
         </w:tc>
         <w:tc>
           <w:tcPr>
-            <w:tcW w:w="2491" w:type="dxa"/>
-            <w:tcBorders>
-              <w:left w:val="single" w:sz="2" w:space="0" w:color="000000"/>
-            </w:tcBorders>
-          </w:tcPr>
-          <w:p>
-            <w:pPr>
-              <w:pStyle w:val="Tabelleninhalt"/>
+            <w:tcW w:w="2492" w:type="dxa"/>
+            <w:tcBorders>
+              <w:left w:val="single" w:sz="2" w:space="0" w:color="000000"/>
+            </w:tcBorders>
+          </w:tcPr>
+          <w:p>
+            <w:pPr>
+              <w:pStyle w:val="Tabelleninhalt"/>
+              <w:widowControl w:val="false"/>
               <w:rPr/>
             </w:pPr>
             <w:r>
@@ -1196,7 +1196,7 @@
       <w:headerReference w:type="default" r:id="rId4"/>
       <w:type w:val="nextPage"/>
       <w:pgSz w:w="11906" w:h="16838"/>
-      <w:pgMar w:left="1134" w:right="1134" w:header="1134" w:top="6378" w:footer="0" w:bottom="850" w:gutter="0"/>
+      <w:pgMar w:left="1134" w:right="1134" w:gutter="0" w:header="1134" w:top="6378" w:footer="0" w:bottom="850"/>
       <w:pgNumType w:fmt="decimal"/>
       <w:formProt w:val="false"/>
       <w:textDirection w:val="lrTb"/>
@@ -1210,7 +1210,7 @@
 <w:hdr xmlns:o="urn:schemas-microsoft-com:office:office" xmlns:r="http://schemas.openxmlformats.org/officeDocument/2006/relationships" xmlns:v="urn:schemas-microsoft-com:vml" xmlns:w="http://schemas.openxmlformats.org/wordprocessingml/2006/main" xmlns:w10="urn:schemas-microsoft-com:office:word" xmlns:wp="http://schemas.openxmlformats.org/drawingml/2006/wordprocessingDrawing" xmlns:wps="http://schemas.microsoft.com/office/word/2010/wordprocessingShape" xmlns:wpg="http://schemas.microsoft.com/office/word/2010/wordprocessingGroup" xmlns:mc="http://schemas.openxmlformats.org/markup-compatibility/2006" xmlns:wp14="http://schemas.microsoft.com/office/word/2010/wordprocessingDrawing" xmlns:w14="http://schemas.microsoft.com/office/word/2010/wordml" mc:Ignorable="w14 wp14">
   <w:p>
     <w:pPr>
-      <w:pStyle w:val="Kopfzeile"/>
+      <w:pStyle w:val="Header"/>
       <w:suppressLineNumbers/>
       <w:bidi w:val="0"/>
       <w:jc w:val="left"/>
@@ -1219,7 +1219,7 @@
     <w:r>
       <w:rPr/>
       <w:drawing>
-        <wp:anchor behindDoc="0" distT="0" distB="0" distL="0" distR="0" simplePos="0" locked="0" layoutInCell="1" allowOverlap="1" relativeHeight="2">
+        <wp:anchor behindDoc="1" distT="0" distB="0" distL="0" distR="0" simplePos="0" locked="0" layoutInCell="0" allowOverlap="1" relativeHeight="2">
           <wp:simplePos x="0" y="0"/>
           <wp:positionH relativeFrom="column">
             <wp:posOffset>5019040</wp:posOffset>
@@ -1230,7 +1230,7 @@
           <wp:extent cx="1102360" cy="1102360"/>
           <wp:effectExtent l="0" t="0" r="0" b="0"/>
           <wp:wrapSquare wrapText="largest"/>
-          <wp:docPr id="8" name="Bild1" descr=""/>
+          <wp:docPr id="11" name="Bild1" descr=""/>
           <wp:cNvGraphicFramePr>
             <a:graphicFrameLocks xmlns:a="http://schemas.openxmlformats.org/drawingml/2006/main" noChangeAspect="1"/>
           </wp:cNvGraphicFramePr>
@@ -1238,7 +1238,7 @@
             <a:graphicData uri="http://schemas.openxmlformats.org/drawingml/2006/picture">
               <pic:pic xmlns:pic="http://schemas.openxmlformats.org/drawingml/2006/picture">
                 <pic:nvPicPr>
-                  <pic:cNvPr id="8" name="Bild1" descr=""/>
+                  <pic:cNvPr id="11" name="Bild1" descr=""/>
                   <pic:cNvPicPr>
                     <a:picLocks noChangeAspect="1" noChangeArrowheads="1"/>
                   </pic:cNvPicPr>
@@ -1267,7 +1267,7 @@
   </w:p>
   <w:p>
     <w:pPr>
-      <w:pStyle w:val="Kopfzeile"/>
+      <w:pStyle w:val="Header"/>
       <w:suppressLineNumbers/>
       <w:bidi w:val="0"/>
       <w:jc w:val="left"/>
@@ -1279,7 +1279,7 @@
   </w:p>
   <w:p>
     <w:pPr>
-      <w:pStyle w:val="Kopfzeile"/>
+      <w:pStyle w:val="Header"/>
       <w:suppressLineNumbers/>
       <w:bidi w:val="0"/>
       <w:jc w:val="left"/>
@@ -1291,7 +1291,7 @@
   </w:p>
   <w:p>
     <w:pPr>
-      <w:pStyle w:val="Kopfzeile"/>
+      <w:pStyle w:val="Header"/>
       <w:suppressLineNumbers/>
       <w:bidi w:val="0"/>
       <w:jc w:val="left"/>
@@ -1303,7 +1303,7 @@
   </w:p>
   <w:p>
     <w:pPr>
-      <w:pStyle w:val="Kopfzeile"/>
+      <w:pStyle w:val="Header"/>
       <w:suppressLineNumbers/>
       <w:bidi w:val="0"/>
       <w:jc w:val="left"/>
@@ -1315,7 +1315,7 @@
   </w:p>
   <w:p>
     <w:pPr>
-      <w:pStyle w:val="Kopfzeile"/>
+      <w:pStyle w:val="Header"/>
       <w:suppressLineNumbers/>
       <w:bidi w:val="0"/>
       <w:jc w:val="left"/>
@@ -1327,7 +1327,7 @@
   </w:p>
   <w:p>
     <w:pPr>
-      <w:pStyle w:val="Kopfzeile"/>
+      <w:pStyle w:val="Header"/>
       <w:suppressLineNumbers/>
       <w:bidi w:val="0"/>
       <w:jc w:val="left"/>
@@ -1339,7 +1339,7 @@
   </w:p>
   <w:p>
     <w:pPr>
-      <w:pStyle w:val="Kopfzeile"/>
+      <w:pStyle w:val="Header"/>
       <w:suppressLineNumbers/>
       <w:bidi w:val="0"/>
       <w:jc w:val="left"/>
@@ -1351,7 +1351,7 @@
   </w:p>
   <w:p>
     <w:pPr>
-      <w:pStyle w:val="Kopfzeile"/>
+      <w:pStyle w:val="Header"/>
       <w:suppressLineNumbers/>
       <w:bidi w:val="0"/>
       <w:jc w:val="left"/>
@@ -1363,7 +1363,7 @@
   </w:p>
   <w:p>
     <w:pPr>
-      <w:pStyle w:val="Kopfzeile"/>
+      <w:pStyle w:val="Header"/>
       <w:suppressLineNumbers/>
       <w:bidi w:val="0"/>
       <w:jc w:val="left"/>
@@ -1375,7 +1375,7 @@
   </w:p>
   <w:p>
     <w:pPr>
-      <w:pStyle w:val="Kopfzeile"/>
+      <w:pStyle w:val="Header"/>
       <w:suppressLineNumbers/>
       <w:bidi w:val="0"/>
       <w:jc w:val="left"/>
@@ -1387,7 +1387,7 @@
   </w:p>
   <w:p>
     <w:pPr>
-      <w:pStyle w:val="Kopfzeile"/>
+      <w:pStyle w:val="Header"/>
       <w:suppressLineNumbers/>
       <w:bidi w:val="0"/>
       <w:jc w:val="left"/>
@@ -1399,7 +1399,7 @@
   </w:p>
   <w:p>
     <w:pPr>
-      <w:pStyle w:val="Kopfzeile"/>
+      <w:pStyle w:val="Header"/>
       <w:suppressLineNumbers/>
       <w:bidi w:val="0"/>
       <w:jc w:val="left"/>
@@ -1411,7 +1411,7 @@
   </w:p>
   <w:p>
     <w:pPr>
-      <w:pStyle w:val="Kopfzeile"/>
+      <w:pStyle w:val="Header"/>
       <w:suppressLineNumbers/>
       <w:bidi w:val="0"/>
       <w:jc w:val="left"/>
@@ -1447,7 +1447,7 @@
     <w:pPr>
       <w:widowControl w:val="false"/>
       <w:suppressAutoHyphens w:val="true"/>
-      <w:overflowPunct w:val="false"/>
+      <w:overflowPunct w:val="true"/>
       <w:bidi w:val="0"/>
       <w:spacing w:before="0" w:after="0"/>
       <w:jc w:val="left"/>
@@ -1461,22 +1461,22 @@
       <w:lang w:val="de-CH" w:eastAsia="zh-CN" w:bidi="hi-IN"/>
     </w:rPr>
   </w:style>
-  <w:style w:type="paragraph" w:styleId="Berschrift">
-    <w:name w:val="Überschrift"/>
+  <w:style w:type="paragraph" w:styleId="Heading">
+    <w:name w:val="Heading"/>
     <w:basedOn w:val="Normal"/>
-    <w:next w:val="Textkrper"/>
+    <w:next w:val="TextBody"/>
     <w:qFormat/>
     <w:pPr>
       <w:keepNext w:val="true"/>
       <w:spacing w:before="240" w:after="120"/>
     </w:pPr>
     <w:rPr>
-      <w:rFonts w:ascii="Arial" w:hAnsi="Arial" w:eastAsia="Microsoft YaHei" w:cs="Lucida Sans"/>
+      <w:rFonts w:ascii="Liberation Sans" w:hAnsi="Liberation Sans" w:eastAsia="Noto Sans CJK SC" w:cs="Lohit Devanagari"/>
       <w:sz w:val="28"/>
       <w:szCs w:val="28"/>
     </w:rPr>
   </w:style>
-  <w:style w:type="paragraph" w:styleId="Textkrper">
+  <w:style w:type="paragraph" w:styleId="TextBody">
     <w:name w:val="Body Text"/>
     <w:basedOn w:val="Normal"/>
     <w:pPr>
@@ -1484,15 +1484,15 @@
     </w:pPr>
     <w:rPr/>
   </w:style>
-  <w:style w:type="paragraph" w:styleId="Liste">
+  <w:style w:type="paragraph" w:styleId="List">
     <w:name w:val="List"/>
-    <w:basedOn w:val="Textkrper"/>
+    <w:basedOn w:val="TextBody"/>
     <w:pPr/>
     <w:rPr>
       <w:rFonts w:cs="Lucida Sans"/>
     </w:rPr>
   </w:style>
-  <w:style w:type="paragraph" w:styleId="Beschriftung">
+  <w:style w:type="paragraph" w:styleId="Caption">
     <w:name w:val="Caption"/>
     <w:basedOn w:val="Normal"/>
     <w:qFormat/>
@@ -1508,6 +1508,33 @@
       <w:szCs w:val="24"/>
     </w:rPr>
   </w:style>
+  <w:style w:type="paragraph" w:styleId="Index">
+    <w:name w:val="Index"/>
+    <w:basedOn w:val="Normal"/>
+    <w:qFormat/>
+    <w:pPr>
+      <w:suppressLineNumbers/>
+    </w:pPr>
+    <w:rPr>
+      <w:rFonts w:cs="Lohit Devanagari"/>
+      <w:lang w:val="zxx" w:eastAsia="zxx" w:bidi="zxx"/>
+    </w:rPr>
+  </w:style>
+  <w:style w:type="paragraph" w:styleId="Berschrift">
+    <w:name w:val="Überschrift"/>
+    <w:basedOn w:val="Normal"/>
+    <w:next w:val="TextBody"/>
+    <w:qFormat/>
+    <w:pPr>
+      <w:keepNext w:val="true"/>
+      <w:spacing w:before="240" w:after="120"/>
+    </w:pPr>
+    <w:rPr>
+      <w:rFonts w:ascii="Arial" w:hAnsi="Arial" w:eastAsia="Microsoft YaHei" w:cs="Lucida Sans"/>
+      <w:sz w:val="28"/>
+      <w:szCs w:val="28"/>
+    </w:rPr>
+  </w:style>
   <w:style w:type="paragraph" w:styleId="Verzeichnis">
     <w:name w:val="Verzeichnis"/>
     <w:basedOn w:val="Normal"/>
@@ -1521,7 +1548,7 @@
   </w:style>
   <w:style w:type="paragraph" w:styleId="Rahmeninhalt">
     <w:name w:val="Rahmeninhalt"/>
-    <w:basedOn w:val="Textkrper"/>
+    <w:basedOn w:val="TextBody"/>
     <w:qFormat/>
     <w:pPr/>
     <w:rPr/>
@@ -1562,7 +1589,14 @@
     </w:pPr>
     <w:rPr/>
   </w:style>
-  <w:style w:type="paragraph" w:styleId="Kopfzeile">
+  <w:style w:type="paragraph" w:styleId="HeaderandFooter">
+    <w:name w:val="Header and Footer"/>
+    <w:basedOn w:val="Normal"/>
+    <w:qFormat/>
+    <w:pPr/>
+    <w:rPr/>
+  </w:style>
+  <w:style w:type="paragraph" w:styleId="Header">
     <w:name w:val="Header"/>
     <w:basedOn w:val="Normal"/>
     <w:pPr>
@@ -1575,7 +1609,7 @@
     </w:pPr>
     <w:rPr/>
   </w:style>
-  <w:style w:type="paragraph" w:styleId="Fuzeile">
+  <w:style w:type="paragraph" w:styleId="Footer">
     <w:name w:val="Footer"/>
     <w:basedOn w:val="Normal"/>
     <w:pPr>
@@ -1588,5 +1622,12 @@
     </w:pPr>
     <w:rPr/>
   </w:style>
+  <w:style w:type="paragraph" w:styleId="FrameContents">
+    <w:name w:val="Frame Contents"/>
+    <w:basedOn w:val="Normal"/>
+    <w:qFormat/>
+    <w:pPr/>
+    <w:rPr/>
+  </w:style>
 </w:styles>
 </file>
</xml_diff>

<commit_message>
add item search option (not fully working
</commit_message>
<xml_diff>
--- a/storage/app/templates/delivery_note.docx
+++ b/storage/app/templates/delivery_note.docx
@@ -67,7 +67,7 @@
                 <wp:positionV relativeFrom="page">
                   <wp:posOffset>2068195</wp:posOffset>
                 </wp:positionV>
-                <wp:extent cx="3183890" cy="981710"/>
+                <wp:extent cx="3184525" cy="982345"/>
                 <wp:effectExtent l="0" t="0" r="0" b="0"/>
                 <wp:wrapSquare wrapText="bothSides"/>
                 <wp:docPr id="2" name="Rahmen1"/>
@@ -78,7 +78,7 @@
                       <wps:spPr>
                         <a:xfrm>
                           <a:off x="0" y="0"/>
-                          <a:ext cx="3183120" cy="981000"/>
+                          <a:ext cx="3183840" cy="981720"/>
                         </a:xfrm>
                         <a:prstGeom prst="rect">
                           <a:avLst/>
@@ -103,10 +103,14 @@
                             <w:pPr>
                               <w:pStyle w:val="Rahmeninhalt"/>
                               <w:spacing w:before="0" w:after="120"/>
-                              <w:rPr/>
+                              <w:rPr>
+                                <w:color w:val="000000"/>
+                              </w:rPr>
                             </w:pPr>
                             <w:r>
-                              <w:rPr/>
+                              <w:rPr>
+                                <w:color w:val="000000"/>
+                              </w:rPr>
                               <w:t>Gartenbauschule Hünibach</w:t>
                               <w:br/>
                               <w:t>Chartreusestr. 7</w:t>
@@ -127,7 +131,7 @@
           </mc:Choice>
           <mc:Fallback>
             <w:pict>
-              <v:rect id="shape_0" ID="Rahmen1" path="m0,0l-2147483645,0l-2147483645,-2147483646l0,-2147483646xe" stroked="t" o:allowincell="f" style="position:absolute;margin-left:59pt;margin-top:162.85pt;width:250.6pt;height:77.2pt;mso-wrap-style:square;v-text-anchor:top;mso-position-horizontal-relative:page;mso-position-vertical-relative:page">
+              <v:rect id="shape_0" ID="Rahmen1" path="m0,0l-2147483645,0l-2147483645,-2147483646l0,-2147483646xe" stroked="t" o:allowincell="f" style="position:absolute;margin-left:59pt;margin-top:162.85pt;width:250.65pt;height:77.25pt;mso-wrap-style:square;v-text-anchor:top;mso-position-horizontal-relative:page;mso-position-vertical-relative:page">
                 <v:fill o:detectmouseclick="t" on="false"/>
                 <v:stroke color="white" weight="720" joinstyle="round" endcap="flat"/>
                 <v:textbox>
@@ -136,10 +140,14 @@
                       <w:pPr>
                         <w:pStyle w:val="Rahmeninhalt"/>
                         <w:spacing w:before="0" w:after="120"/>
-                        <w:rPr/>
+                        <w:rPr>
+                          <w:color w:val="000000"/>
+                        </w:rPr>
                       </w:pPr>
                       <w:r>
-                        <w:rPr/>
+                        <w:rPr>
+                          <w:color w:val="000000"/>
+                        </w:rPr>
                         <w:t>Gartenbauschule Hünibach</w:t>
                         <w:br/>
                         <w:t>Chartreusestr. 7</w:t>
@@ -165,7 +173,7 @@
                 <wp:positionV relativeFrom="page">
                   <wp:posOffset>2070735</wp:posOffset>
                 </wp:positionV>
-                <wp:extent cx="2658745" cy="930275"/>
+                <wp:extent cx="2659380" cy="930910"/>
                 <wp:effectExtent l="0" t="0" r="0" b="0"/>
                 <wp:wrapSquare wrapText="bothSides"/>
                 <wp:docPr id="4" name="1_Adresse"/>
@@ -176,7 +184,7 @@
                       <wps:spPr>
                         <a:xfrm>
                           <a:off x="0" y="0"/>
-                          <a:ext cx="2658240" cy="929520"/>
+                          <a:ext cx="2658600" cy="930240"/>
                         </a:xfrm>
                         <a:prstGeom prst="rect">
                           <a:avLst/>
@@ -250,7 +258,7 @@
           </mc:Choice>
           <mc:Fallback>
             <w:pict>
-              <v:rect id="shape_0" ID="1_Adresse" path="m0,0l-2147483645,0l-2147483645,-2147483646l0,-2147483646xe" stroked="t" o:allowincell="f" style="position:absolute;margin-left:328.3pt;margin-top:163.05pt;width:209.25pt;height:73.15pt;mso-wrap-style:square;v-text-anchor:top;mso-position-horizontal-relative:page;mso-position-vertical-relative:page">
+              <v:rect id="shape_0" ID="1_Adresse" path="m0,0l-2147483645,0l-2147483645,-2147483646l0,-2147483646xe" stroked="t" o:allowincell="f" style="position:absolute;margin-left:328.3pt;margin-top:163.05pt;width:209.3pt;height:73.2pt;mso-wrap-style:square;v-text-anchor:top;mso-position-horizontal-relative:page;mso-position-vertical-relative:page">
                 <v:fill o:detectmouseclick="t" on="false"/>
                 <v:stroke color="white" weight="720" joinstyle="round" endcap="flat"/>
                 <v:textbox>
@@ -313,7 +321,7 @@
                 <wp:positionV relativeFrom="page">
                   <wp:posOffset>3171190</wp:posOffset>
                 </wp:positionV>
-                <wp:extent cx="2763520" cy="708025"/>
+                <wp:extent cx="2764155" cy="708660"/>
                 <wp:effectExtent l="0" t="0" r="0" b="0"/>
                 <wp:wrapSquare wrapText="bothSides"/>
                 <wp:docPr id="6" name="1_Datum"/>
@@ -324,7 +332,7 @@
                       <wps:spPr>
                         <a:xfrm>
                           <a:off x="0" y="0"/>
-                          <a:ext cx="2763000" cy="707400"/>
+                          <a:ext cx="2763360" cy="708120"/>
                         </a:xfrm>
                         <a:prstGeom prst="rect">
                           <a:avLst/>
@@ -346,10 +354,14 @@
                             <w:pPr>
                               <w:pStyle w:val="Rahmeninhalt"/>
                               <w:jc w:val="right"/>
-                              <w:rPr/>
+                              <w:rPr>
+                                <w:color w:val="000000"/>
+                              </w:rPr>
                             </w:pPr>
                             <w:r>
-                              <w:rPr/>
+                              <w:rPr>
+                                <w:color w:val="000000"/>
+                              </w:rPr>
                               <w:t>Hünibach, den 10.03.2022</w:t>
                             </w:r>
                           </w:p>
@@ -357,10 +369,14 @@
                             <w:pPr>
                               <w:pStyle w:val="Rahmeninhalt"/>
                               <w:jc w:val="right"/>
-                              <w:rPr/>
+                              <w:rPr>
+                                <w:color w:val="000000"/>
+                              </w:rPr>
                             </w:pPr>
                             <w:r>
-                              <w:rPr/>
+                              <w:rPr>
+                                <w:color w:val="000000"/>
+                              </w:rPr>
                               <w:t>Lieferschein zur Rechnung 22000025</w:t>
                             </w:r>
                           </w:p>
@@ -369,10 +385,14 @@
                               <w:pStyle w:val="Rahmeninhalt"/>
                               <w:spacing w:before="0" w:after="120"/>
                               <w:jc w:val="right"/>
-                              <w:rPr/>
+                              <w:rPr>
+                                <w:color w:val="000000"/>
+                              </w:rPr>
                             </w:pPr>
                             <w:r>
-                              <w:rPr/>
+                              <w:rPr>
+                                <w:color w:val="000000"/>
+                              </w:rPr>
                               <w:t>Route 361</w:t>
                             </w:r>
                           </w:p>
@@ -389,7 +409,7 @@
           </mc:Choice>
           <mc:Fallback>
             <w:pict>
-              <v:rect id="shape_0" ID="1_Datum" path="m0,0l-2147483645,0l-2147483645,-2147483646l0,-2147483646xe" stroked="f" o:allowincell="f" style="position:absolute;margin-left:318.15pt;margin-top:249.7pt;width:217.5pt;height:55.65pt;mso-wrap-style:square;v-text-anchor:top;mso-position-horizontal-relative:page;mso-position-vertical-relative:page">
+              <v:rect id="shape_0" ID="1_Datum" path="m0,0l-2147483645,0l-2147483645,-2147483646l0,-2147483646xe" stroked="f" o:allowincell="f" style="position:absolute;margin-left:318.15pt;margin-top:249.7pt;width:217.55pt;height:55.7pt;mso-wrap-style:square;v-text-anchor:top;mso-position-horizontal-relative:page;mso-position-vertical-relative:page">
                 <v:fill o:detectmouseclick="t" on="false"/>
                 <v:stroke color="#3465a4" joinstyle="round" endcap="flat"/>
                 <v:textbox>
@@ -398,10 +418,14 @@
                       <w:pPr>
                         <w:pStyle w:val="Rahmeninhalt"/>
                         <w:jc w:val="right"/>
-                        <w:rPr/>
+                        <w:rPr>
+                          <w:color w:val="000000"/>
+                        </w:rPr>
                       </w:pPr>
                       <w:r>
-                        <w:rPr/>
+                        <w:rPr>
+                          <w:color w:val="000000"/>
+                        </w:rPr>
                         <w:t>Hünibach, den 10.03.2022</w:t>
                       </w:r>
                     </w:p>
@@ -409,10 +433,14 @@
                       <w:pPr>
                         <w:pStyle w:val="Rahmeninhalt"/>
                         <w:jc w:val="right"/>
-                        <w:rPr/>
+                        <w:rPr>
+                          <w:color w:val="000000"/>
+                        </w:rPr>
                       </w:pPr>
                       <w:r>
-                        <w:rPr/>
+                        <w:rPr>
+                          <w:color w:val="000000"/>
+                        </w:rPr>
                         <w:t>Lieferschein zur Rechnung 22000025</w:t>
                       </w:r>
                     </w:p>
@@ -421,10 +449,14 @@
                         <w:pStyle w:val="Rahmeninhalt"/>
                         <w:spacing w:before="0" w:after="120"/>
                         <w:jc w:val="right"/>
-                        <w:rPr/>
+                        <w:rPr>
+                          <w:color w:val="000000"/>
+                        </w:rPr>
                       </w:pPr>
                       <w:r>
-                        <w:rPr/>
+                        <w:rPr>
+                          <w:color w:val="000000"/>
+                        </w:rPr>
                         <w:t>Route 361</w:t>
                       </w:r>
                     </w:p>
@@ -446,7 +478,7 @@
                 <wp:positionV relativeFrom="page">
                   <wp:posOffset>9889490</wp:posOffset>
                 </wp:positionV>
-                <wp:extent cx="2763520" cy="241300"/>
+                <wp:extent cx="2764155" cy="241935"/>
                 <wp:effectExtent l="0" t="0" r="0" b="0"/>
                 <wp:wrapSquare wrapText="bothSides"/>
                 <wp:docPr id="8" name="Rahmen"/>
@@ -457,7 +489,7 @@
                       <wps:spPr>
                         <a:xfrm>
                           <a:off x="0" y="0"/>
-                          <a:ext cx="2763000" cy="240840"/>
+                          <a:ext cx="2763360" cy="241200"/>
                         </a:xfrm>
                         <a:prstGeom prst="rect">
                           <a:avLst/>
@@ -480,10 +512,14 @@
                               <w:pStyle w:val="Rahmeninhalt"/>
                               <w:spacing w:before="0" w:after="120"/>
                               <w:jc w:val="right"/>
-                              <w:rPr/>
+                              <w:rPr>
+                                <w:color w:val="000000"/>
+                              </w:rPr>
                             </w:pPr>
                             <w:r>
-                              <w:rPr/>
+                              <w:rPr>
+                                <w:color w:val="000000"/>
+                              </w:rPr>
                               <w:t>Alle Produkte sind aktuell Bio in Umstellung</w:t>
                             </w:r>
                           </w:p>
@@ -500,7 +536,7 @@
           </mc:Choice>
           <mc:Fallback>
             <w:pict>
-              <v:rect id="shape_0" ID="Rahmen" path="m0,0l-2147483645,0l-2147483645,-2147483646l0,-2147483646xe" stroked="f" o:allowincell="f" style="position:absolute;margin-left:58.65pt;margin-top:778.7pt;width:217.5pt;height:18.9pt;mso-wrap-style:square;v-text-anchor:top;mso-position-horizontal-relative:page;mso-position-vertical-relative:page">
+              <v:rect id="shape_0" ID="Rahmen" path="m0,0l-2147483645,0l-2147483645,-2147483646l0,-2147483646xe" stroked="f" o:allowincell="f" style="position:absolute;margin-left:58.65pt;margin-top:778.7pt;width:217.55pt;height:18.95pt;mso-wrap-style:square;v-text-anchor:top;mso-position-horizontal-relative:page;mso-position-vertical-relative:page">
                 <v:fill o:detectmouseclick="t" on="false"/>
                 <v:stroke color="#3465a4" joinstyle="round" endcap="flat"/>
                 <v:textbox>
@@ -510,10 +546,14 @@
                         <w:pStyle w:val="Rahmeninhalt"/>
                         <w:spacing w:before="0" w:after="120"/>
                         <w:jc w:val="right"/>
-                        <w:rPr/>
+                        <w:rPr>
+                          <w:color w:val="000000"/>
+                        </w:rPr>
                       </w:pPr>
                       <w:r>
-                        <w:rPr/>
+                        <w:rPr>
+                          <w:color w:val="000000"/>
+                        </w:rPr>
                         <w:t>Alle Produkte sind aktuell Bio in Umstellung</w:t>
                       </w:r>
                     </w:p>
@@ -586,8 +626,8 @@
       </w:tblPr>
       <w:tblGrid>
         <w:gridCol w:w="1000"/>
-        <w:gridCol w:w="6153"/>
-        <w:gridCol w:w="2492"/>
+        <w:gridCol w:w="6152"/>
+        <w:gridCol w:w="2493"/>
       </w:tblGrid>
       <w:tr>
         <w:trPr>
@@ -614,7 +654,7 @@
         </w:tc>
         <w:tc>
           <w:tcPr>
-            <w:tcW w:w="6153" w:type="dxa"/>
+            <w:tcW w:w="6152" w:type="dxa"/>
             <w:tcBorders>
               <w:left w:val="single" w:sz="2" w:space="0" w:color="000000"/>
               <w:bottom w:val="single" w:sz="2" w:space="0" w:color="000000"/>
@@ -634,7 +674,7 @@
         </w:tc>
         <w:tc>
           <w:tcPr>
-            <w:tcW w:w="2492" w:type="dxa"/>
+            <w:tcW w:w="2493" w:type="dxa"/>
             <w:tcBorders>
               <w:left w:val="single" w:sz="2" w:space="0" w:color="000000"/>
               <w:bottom w:val="single" w:sz="2" w:space="0" w:color="000000"/>
@@ -669,12 +709,13 @@
             </w:pPr>
             <w:r>
               <w:rPr/>
+              <w:t>${item_count}</w:t>
             </w:r>
           </w:p>
         </w:tc>
         <w:tc>
           <w:tcPr>
-            <w:tcW w:w="6153" w:type="dxa"/>
+            <w:tcW w:w="6152" w:type="dxa"/>
             <w:tcBorders>
               <w:left w:val="single" w:sz="2" w:space="0" w:color="000000"/>
             </w:tcBorders>
@@ -687,13 +728,13 @@
             </w:pPr>
             <w:r>
               <w:rPr/>
-              <w:t>6er Probe  Abo Klein à 29 CHF</w:t>
+              <w:t>${item_name}</w:t>
             </w:r>
           </w:p>
         </w:tc>
         <w:tc>
           <w:tcPr>
-            <w:tcW w:w="2492" w:type="dxa"/>
+            <w:tcW w:w="2493" w:type="dxa"/>
             <w:tcBorders>
               <w:left w:val="single" w:sz="2" w:space="0" w:color="000000"/>
             </w:tcBorders>
@@ -706,478 +747,7 @@
             </w:pPr>
             <w:r>
               <w:rPr/>
-            </w:r>
-          </w:p>
-        </w:tc>
-      </w:tr>
-      <w:tr>
-        <w:trPr/>
-        <w:tc>
-          <w:tcPr>
-            <w:tcW w:w="1000" w:type="dxa"/>
-            <w:tcBorders/>
-          </w:tcPr>
-          <w:p>
-            <w:pPr>
-              <w:pStyle w:val="Tabelleninhalt"/>
-              <w:widowControl w:val="false"/>
-              <w:jc w:val="right"/>
-              <w:rPr/>
-            </w:pPr>
-            <w:r>
-              <w:rPr/>
-              <w:t>1</w:t>
-            </w:r>
-          </w:p>
-        </w:tc>
-        <w:tc>
-          <w:tcPr>
-            <w:tcW w:w="6153" w:type="dxa"/>
-            <w:tcBorders>
-              <w:left w:val="single" w:sz="2" w:space="0" w:color="000000"/>
-            </w:tcBorders>
-          </w:tcPr>
-          <w:p>
-            <w:pPr>
-              <w:pStyle w:val="Tabelleninhalt"/>
-              <w:widowControl w:val="false"/>
-              <w:rPr/>
-            </w:pPr>
-            <w:r>
-              <w:rPr/>
-              <w:t>Bodenkohlrabi</w:t>
-            </w:r>
-          </w:p>
-        </w:tc>
-        <w:tc>
-          <w:tcPr>
-            <w:tcW w:w="2492" w:type="dxa"/>
-            <w:tcBorders>
-              <w:left w:val="single" w:sz="2" w:space="0" w:color="000000"/>
-            </w:tcBorders>
-          </w:tcPr>
-          <w:p>
-            <w:pPr>
-              <w:pStyle w:val="Tabelleninhalt"/>
-              <w:widowControl w:val="false"/>
-              <w:rPr/>
-            </w:pPr>
-            <w:r>
-              <w:rPr/>
-              <w:t>Gartenbauschule Hünibach</w:t>
-            </w:r>
-          </w:p>
-        </w:tc>
-      </w:tr>
-      <w:tr>
-        <w:trPr/>
-        <w:tc>
-          <w:tcPr>
-            <w:tcW w:w="1000" w:type="dxa"/>
-            <w:tcBorders/>
-          </w:tcPr>
-          <w:p>
-            <w:pPr>
-              <w:pStyle w:val="Tabelleninhalt"/>
-              <w:widowControl w:val="false"/>
-              <w:jc w:val="right"/>
-              <w:rPr/>
-            </w:pPr>
-            <w:r>
-              <w:rPr/>
-              <w:t>1</w:t>
-            </w:r>
-          </w:p>
-        </w:tc>
-        <w:tc>
-          <w:tcPr>
-            <w:tcW w:w="6153" w:type="dxa"/>
-            <w:tcBorders>
-              <w:left w:val="single" w:sz="2" w:space="0" w:color="000000"/>
-            </w:tcBorders>
-          </w:tcPr>
-          <w:p>
-            <w:pPr>
-              <w:pStyle w:val="Tabelleninhalt"/>
-              <w:widowControl w:val="false"/>
-              <w:rPr/>
-            </w:pPr>
-            <w:r>
-              <w:rPr/>
-              <w:t>Karotten ungewaschen</w:t>
-            </w:r>
-          </w:p>
-        </w:tc>
-        <w:tc>
-          <w:tcPr>
-            <w:tcW w:w="2492" w:type="dxa"/>
-            <w:tcBorders>
-              <w:left w:val="single" w:sz="2" w:space="0" w:color="000000"/>
-            </w:tcBorders>
-          </w:tcPr>
-          <w:p>
-            <w:pPr>
-              <w:pStyle w:val="Tabelleninhalt"/>
-              <w:widowControl w:val="false"/>
-              <w:rPr/>
-            </w:pPr>
-            <w:r>
-              <w:rPr/>
-              <w:t>Gartenbauschule Hünibach</w:t>
-            </w:r>
-          </w:p>
-        </w:tc>
-      </w:tr>
-      <w:tr>
-        <w:trPr/>
-        <w:tc>
-          <w:tcPr>
-            <w:tcW w:w="1000" w:type="dxa"/>
-            <w:tcBorders/>
-          </w:tcPr>
-          <w:p>
-            <w:pPr>
-              <w:pStyle w:val="Tabelleninhalt"/>
-              <w:widowControl w:val="false"/>
-              <w:jc w:val="right"/>
-              <w:rPr/>
-            </w:pPr>
-            <w:r>
-              <w:rPr/>
-              <w:t>1</w:t>
-            </w:r>
-          </w:p>
-        </w:tc>
-        <w:tc>
-          <w:tcPr>
-            <w:tcW w:w="6153" w:type="dxa"/>
-            <w:tcBorders>
-              <w:left w:val="single" w:sz="2" w:space="0" w:color="000000"/>
-            </w:tcBorders>
-          </w:tcPr>
-          <w:p>
-            <w:pPr>
-              <w:pStyle w:val="Tabelleninhalt"/>
-              <w:widowControl w:val="false"/>
-              <w:rPr/>
-            </w:pPr>
-            <w:r>
-              <w:rPr/>
-              <w:t>Kartoffeln Vitabella 'festkochend'</w:t>
-            </w:r>
-          </w:p>
-        </w:tc>
-        <w:tc>
-          <w:tcPr>
-            <w:tcW w:w="2492" w:type="dxa"/>
-            <w:tcBorders>
-              <w:left w:val="single" w:sz="2" w:space="0" w:color="000000"/>
-            </w:tcBorders>
-          </w:tcPr>
-          <w:p>
-            <w:pPr>
-              <w:pStyle w:val="Tabelleninhalt"/>
-              <w:widowControl w:val="false"/>
-              <w:rPr/>
-            </w:pPr>
-            <w:r>
-              <w:rPr/>
-              <w:t>Gartenbauschule Hünibach</w:t>
-            </w:r>
-          </w:p>
-        </w:tc>
-      </w:tr>
-      <w:tr>
-        <w:trPr/>
-        <w:tc>
-          <w:tcPr>
-            <w:tcW w:w="1000" w:type="dxa"/>
-            <w:tcBorders/>
-          </w:tcPr>
-          <w:p>
-            <w:pPr>
-              <w:pStyle w:val="Tabelleninhalt"/>
-              <w:widowControl w:val="false"/>
-              <w:jc w:val="right"/>
-              <w:rPr/>
-            </w:pPr>
-            <w:r>
-              <w:rPr/>
-              <w:t>1</w:t>
-            </w:r>
-          </w:p>
-        </w:tc>
-        <w:tc>
-          <w:tcPr>
-            <w:tcW w:w="6153" w:type="dxa"/>
-            <w:tcBorders>
-              <w:left w:val="single" w:sz="2" w:space="0" w:color="000000"/>
-            </w:tcBorders>
-          </w:tcPr>
-          <w:p>
-            <w:pPr>
-              <w:pStyle w:val="Tabelleninhalt"/>
-              <w:widowControl w:val="false"/>
-              <w:rPr/>
-            </w:pPr>
-            <w:r>
-              <w:rPr/>
-              <w:t>Knollensellerie</w:t>
-            </w:r>
-          </w:p>
-        </w:tc>
-        <w:tc>
-          <w:tcPr>
-            <w:tcW w:w="2492" w:type="dxa"/>
-            <w:tcBorders>
-              <w:left w:val="single" w:sz="2" w:space="0" w:color="000000"/>
-            </w:tcBorders>
-          </w:tcPr>
-          <w:p>
-            <w:pPr>
-              <w:pStyle w:val="Tabelleninhalt"/>
-              <w:widowControl w:val="false"/>
-              <w:rPr/>
-            </w:pPr>
-            <w:r>
-              <w:rPr/>
-              <w:t>Gartenbauschule Hünibach</w:t>
-            </w:r>
-          </w:p>
-        </w:tc>
-      </w:tr>
-      <w:tr>
-        <w:trPr/>
-        <w:tc>
-          <w:tcPr>
-            <w:tcW w:w="1000" w:type="dxa"/>
-            <w:tcBorders/>
-          </w:tcPr>
-          <w:p>
-            <w:pPr>
-              <w:pStyle w:val="Tabelleninhalt"/>
-              <w:widowControl w:val="false"/>
-              <w:jc w:val="right"/>
-              <w:rPr/>
-            </w:pPr>
-            <w:r>
-              <w:rPr/>
-              <w:t>1</w:t>
-            </w:r>
-          </w:p>
-        </w:tc>
-        <w:tc>
-          <w:tcPr>
-            <w:tcW w:w="6153" w:type="dxa"/>
-            <w:tcBorders>
-              <w:left w:val="single" w:sz="2" w:space="0" w:color="000000"/>
-            </w:tcBorders>
-          </w:tcPr>
-          <w:p>
-            <w:pPr>
-              <w:pStyle w:val="Tabelleninhalt"/>
-              <w:widowControl w:val="false"/>
-              <w:rPr/>
-            </w:pPr>
-            <w:r>
-              <w:rPr/>
-              <w:t>Ruccola</w:t>
-            </w:r>
-          </w:p>
-        </w:tc>
-        <w:tc>
-          <w:tcPr>
-            <w:tcW w:w="2492" w:type="dxa"/>
-            <w:tcBorders>
-              <w:left w:val="single" w:sz="2" w:space="0" w:color="000000"/>
-            </w:tcBorders>
-          </w:tcPr>
-          <w:p>
-            <w:pPr>
-              <w:pStyle w:val="Tabelleninhalt"/>
-              <w:widowControl w:val="false"/>
-              <w:rPr/>
-            </w:pPr>
-            <w:r>
-              <w:rPr/>
-              <w:t>Gartenbauschule Hünibach</w:t>
-            </w:r>
-          </w:p>
-        </w:tc>
-      </w:tr>
-      <w:tr>
-        <w:trPr/>
-        <w:tc>
-          <w:tcPr>
-            <w:tcW w:w="1000" w:type="dxa"/>
-            <w:tcBorders/>
-          </w:tcPr>
-          <w:p>
-            <w:pPr>
-              <w:pStyle w:val="Tabelleninhalt"/>
-              <w:widowControl w:val="false"/>
-              <w:jc w:val="right"/>
-              <w:rPr/>
-            </w:pPr>
-            <w:r>
-              <w:rPr/>
-              <w:t>1</w:t>
-            </w:r>
-          </w:p>
-        </w:tc>
-        <w:tc>
-          <w:tcPr>
-            <w:tcW w:w="6153" w:type="dxa"/>
-            <w:tcBorders>
-              <w:left w:val="single" w:sz="2" w:space="0" w:color="000000"/>
-            </w:tcBorders>
-          </w:tcPr>
-          <w:p>
-            <w:pPr>
-              <w:pStyle w:val="Tabelleninhalt"/>
-              <w:widowControl w:val="false"/>
-              <w:rPr/>
-            </w:pPr>
-            <w:r>
-              <w:rPr/>
-              <w:t>Rüeblisalat von unserer Küche hergestellt</w:t>
-            </w:r>
-          </w:p>
-        </w:tc>
-        <w:tc>
-          <w:tcPr>
-            <w:tcW w:w="2492" w:type="dxa"/>
-            <w:tcBorders>
-              <w:left w:val="single" w:sz="2" w:space="0" w:color="000000"/>
-            </w:tcBorders>
-          </w:tcPr>
-          <w:p>
-            <w:pPr>
-              <w:pStyle w:val="Tabelleninhalt"/>
-              <w:widowControl w:val="false"/>
-              <w:rPr/>
-            </w:pPr>
-            <w:r>
-              <w:rPr/>
-              <w:t>Gartenbauschule Hünibach</w:t>
-            </w:r>
-          </w:p>
-        </w:tc>
-      </w:tr>
-      <w:tr>
-        <w:trPr/>
-        <w:tc>
-          <w:tcPr>
-            <w:tcW w:w="1000" w:type="dxa"/>
-            <w:tcBorders/>
-          </w:tcPr>
-          <w:p>
-            <w:pPr>
-              <w:pStyle w:val="Tabelleninhalt"/>
-              <w:widowControl w:val="false"/>
-              <w:jc w:val="right"/>
-              <w:rPr/>
-            </w:pPr>
-            <w:r>
-              <w:rPr/>
-              <w:t>1</w:t>
-            </w:r>
-          </w:p>
-        </w:tc>
-        <w:tc>
-          <w:tcPr>
-            <w:tcW w:w="6153" w:type="dxa"/>
-            <w:tcBorders>
-              <w:left w:val="single" w:sz="2" w:space="0" w:color="000000"/>
-            </w:tcBorders>
-          </w:tcPr>
-          <w:p>
-            <w:pPr>
-              <w:pStyle w:val="Tabelleninhalt"/>
-              <w:widowControl w:val="false"/>
-              <w:rPr/>
-            </w:pPr>
-            <w:r>
-              <w:rPr/>
-              <w:t>Weisskohl</w:t>
-            </w:r>
-          </w:p>
-        </w:tc>
-        <w:tc>
-          <w:tcPr>
-            <w:tcW w:w="2492" w:type="dxa"/>
-            <w:tcBorders>
-              <w:left w:val="single" w:sz="2" w:space="0" w:color="000000"/>
-            </w:tcBorders>
-          </w:tcPr>
-          <w:p>
-            <w:pPr>
-              <w:pStyle w:val="Tabelleninhalt"/>
-              <w:widowControl w:val="false"/>
-              <w:rPr/>
-            </w:pPr>
-            <w:r>
-              <w:rPr/>
-              <w:t>Gartenbauschule Hünibach</w:t>
-            </w:r>
-          </w:p>
-        </w:tc>
-      </w:tr>
-      <w:tr>
-        <w:trPr/>
-        <w:tc>
-          <w:tcPr>
-            <w:tcW w:w="1000" w:type="dxa"/>
-            <w:tcBorders/>
-          </w:tcPr>
-          <w:p>
-            <w:pPr>
-              <w:pStyle w:val="Tabelleninhalt"/>
-              <w:widowControl w:val="false"/>
-              <w:jc w:val="right"/>
-              <w:rPr/>
-            </w:pPr>
-            <w:r>
-              <w:rPr/>
-              <w:t>1</w:t>
-            </w:r>
-          </w:p>
-        </w:tc>
-        <w:tc>
-          <w:tcPr>
-            <w:tcW w:w="6153" w:type="dxa"/>
-            <w:tcBorders>
-              <w:left w:val="single" w:sz="2" w:space="0" w:color="000000"/>
-            </w:tcBorders>
-          </w:tcPr>
-          <w:p>
-            <w:pPr>
-              <w:pStyle w:val="Tabelleninhalt"/>
-              <w:widowControl w:val="false"/>
-              <w:rPr/>
-            </w:pPr>
-            <w:r>
-              <w:rPr/>
-              <w:t>Zwiebeln gelb</w:t>
-            </w:r>
-          </w:p>
-        </w:tc>
-        <w:tc>
-          <w:tcPr>
-            <w:tcW w:w="2492" w:type="dxa"/>
-            <w:tcBorders>
-              <w:left w:val="single" w:sz="2" w:space="0" w:color="000000"/>
-            </w:tcBorders>
-          </w:tcPr>
-          <w:p>
-            <w:pPr>
-              <w:pStyle w:val="Tabelleninhalt"/>
-              <w:widowControl w:val="false"/>
-              <w:rPr/>
-            </w:pPr>
-            <w:r>
-              <w:rPr/>
-              <w:t>Gartenbauschule Hünibach</w:t>
+              <w:t>${item_origin}</w:t>
             </w:r>
           </w:p>
         </w:tc>
@@ -1447,7 +1017,7 @@
     <w:pPr>
       <w:widowControl w:val="false"/>
       <w:suppressAutoHyphens w:val="true"/>
-      <w:overflowPunct w:val="true"/>
+      <w:overflowPunct w:val="false"/>
       <w:bidi w:val="0"/>
       <w:spacing w:before="0" w:after="0"/>
       <w:jc w:val="left"/>

</xml_diff>

<commit_message>
verbesserungen responsive und menü
</commit_message>
<xml_diff>
--- a/storage/app/templates/delivery_note.docx
+++ b/storage/app/templates/delivery_note.docx
@@ -83,7 +83,7 @@
         <w:pStyle w:val="Rahmeninhalt"/>
         <w:widowControl w:val="false"/>
         <w:suppressAutoHyphens w:val="true"/>
-        <w:overflowPunct w:val="true"/>
+        <w:overflowPunct w:val="false"/>
         <w:bidi w:val="0"/>
         <w:spacing w:before="0" w:after="120"/>
         <w:ind w:left="-269" w:right="0" w:hanging="0"/>
@@ -157,8 +157,8 @@
         </w:tblCellMar>
       </w:tblPr>
       <w:tblGrid>
-        <w:gridCol w:w="7150"/>
-        <w:gridCol w:w="2494"/>
+        <w:gridCol w:w="6810"/>
+        <w:gridCol w:w="2834"/>
       </w:tblGrid>
       <w:tr>
         <w:trPr>
@@ -166,7 +166,7 @@
         </w:trPr>
         <w:tc>
           <w:tcPr>
-            <w:tcW w:w="7150" w:type="dxa"/>
+            <w:tcW w:w="6810" w:type="dxa"/>
             <w:tcBorders>
               <w:top w:val="single" w:sz="2" w:space="0" w:color="000000"/>
               <w:left w:val="single" w:sz="2" w:space="0" w:color="000000"/>
@@ -177,6 +177,7 @@
             <w:pPr>
               <w:pStyle w:val="Tabellenberschrift"/>
               <w:widowControl w:val="false"/>
+              <w:jc w:val="left"/>
               <w:rPr>
                 <w:sz w:val="20"/>
                 <w:szCs w:val="20"/>
@@ -194,7 +195,7 @@
         </w:tc>
         <w:tc>
           <w:tcPr>
-            <w:tcW w:w="2494" w:type="dxa"/>
+            <w:tcW w:w="2834" w:type="dxa"/>
             <w:tcBorders>
               <w:top w:val="single" w:sz="2" w:space="0" w:color="000000"/>
               <w:left w:val="single" w:sz="2" w:space="0" w:color="000000"/>
@@ -206,6 +207,7 @@
             <w:pPr>
               <w:pStyle w:val="Tabellenberschrift"/>
               <w:widowControl w:val="false"/>
+              <w:jc w:val="left"/>
               <w:rPr>
                 <w:sz w:val="20"/>
                 <w:szCs w:val="20"/>
@@ -226,7 +228,7 @@
         <w:trPr/>
         <w:tc>
           <w:tcPr>
-            <w:tcW w:w="7150" w:type="dxa"/>
+            <w:tcW w:w="6810" w:type="dxa"/>
             <w:tcBorders>
               <w:left w:val="single" w:sz="2" w:space="0" w:color="000000"/>
               <w:bottom w:val="single" w:sz="2" w:space="0" w:color="000000"/>
@@ -253,7 +255,7 @@
         </w:tc>
         <w:tc>
           <w:tcPr>
-            <w:tcW w:w="2494" w:type="dxa"/>
+            <w:tcW w:w="2834" w:type="dxa"/>
             <w:tcBorders>
               <w:left w:val="single" w:sz="2" w:space="0" w:color="000000"/>
               <w:bottom w:val="single" w:sz="2" w:space="0" w:color="000000"/>
@@ -265,17 +267,24 @@
               <w:pStyle w:val="Tabelleninhalt"/>
               <w:widowControl w:val="false"/>
               <w:rPr>
+                <w:rFonts w:ascii="Arial" w:hAnsi="Arial" w:eastAsia="SimSun" w:cs="Lucida Sans"/>
+                <w:color w:val="auto"/>
+                <w:kern w:val="2"/>
                 <w:sz w:val="20"/>
                 <w:szCs w:val="20"/>
+                <w:lang w:val="de-CH" w:eastAsia="zh-CN" w:bidi="hi-IN"/>
               </w:rPr>
             </w:pPr>
             <w:r>
               <w:rPr>
-                <w:rFonts w:ascii="Arial" w:hAnsi="Arial"/>
+                <w:rFonts w:eastAsia="SimSun" w:cs="Lucida Sans" w:ascii="Arial" w:hAnsi="Arial"/>
+                <w:color w:val="auto"/>
+                <w:kern w:val="2"/>
                 <w:sz w:val="20"/>
                 <w:szCs w:val="20"/>
+                <w:lang w:val="de-CH" w:eastAsia="zh-CN" w:bidi="hi-IN"/>
               </w:rPr>
-              <w:t>${item_origin}</w:t>
+              <w:t>Gartenbauschule Hünibach</w:t>
             </w:r>
           </w:p>
         </w:tc>
@@ -464,7 +473,29 @@
         <w:sz w:val="20"/>
         <w:szCs w:val="20"/>
       </w:rPr>
-      <w:t>Alle Produkte sind aktuell Bio in Umstellung</w:t>
+      <w:t xml:space="preserve">Alle Produkte </w:t>
+    </w:r>
+    <w:r>
+      <w:rPr>
+        <w:rFonts w:ascii="Arial" w:hAnsi="Arial"/>
+        <w:b w:val="false"/>
+        <w:i w:val="false"/>
+        <w:color w:val="000000"/>
+        <w:sz w:val="20"/>
+        <w:szCs w:val="20"/>
+      </w:rPr>
+      <w:t>der Gartenbauschule Hünibach s</w:t>
+    </w:r>
+    <w:r>
+      <w:rPr>
+        <w:rFonts w:ascii="Arial" w:hAnsi="Arial"/>
+        <w:b w:val="false"/>
+        <w:i w:val="false"/>
+        <w:color w:val="000000"/>
+        <w:sz w:val="20"/>
+        <w:szCs w:val="20"/>
+      </w:rPr>
+      <w:t>ind aktuell «Bio in Umstellung»</w:t>
     </w:r>
   </w:p>
   <w:p>
@@ -483,7 +514,27 @@
         <w:sz w:val="20"/>
         <w:szCs w:val="20"/>
       </w:rPr>
-      <w:t>Gartenbauschule Hünibach Chartreusestr. 7 ${company_postcode} ${company_city}</w:t>
+      <w:t xml:space="preserve">Gartenbauschule Hünibach, </w:t>
+    </w:r>
+    <w:r>
+      <w:rPr>
+        <w:rFonts w:eastAsia="SimSun" w:cs="Lucida Sans" w:ascii="Arial" w:hAnsi="Arial"/>
+        <w:color w:val="000000"/>
+        <w:kern w:val="2"/>
+        <w:sz w:val="20"/>
+        <w:szCs w:val="20"/>
+        <w:lang w:val="de-CH" w:eastAsia="zh-CN" w:bidi="hi-IN"/>
+      </w:rPr>
+      <w:t>${company_street},</w:t>
+    </w:r>
+    <w:r>
+      <w:rPr>
+        <w:rFonts w:ascii="Arial" w:hAnsi="Arial"/>
+        <w:color w:val="000000"/>
+        <w:sz w:val="20"/>
+        <w:szCs w:val="20"/>
+      </w:rPr>
+      <w:t xml:space="preserve"> ${company_postcode} ${company_city}</w:t>
     </w:r>
   </w:p>
 </w:ftr>
@@ -709,7 +760,7 @@
     <w:pPr>
       <w:widowControl w:val="false"/>
       <w:suppressAutoHyphens w:val="true"/>
-      <w:overflowPunct w:val="true"/>
+      <w:overflowPunct w:val="false"/>
       <w:bidi w:val="0"/>
       <w:spacing w:before="0" w:after="0"/>
       <w:jc w:val="left"/>

</xml_diff>

<commit_message>
customer zu lieferung hinzufügen
</commit_message>
<xml_diff>
--- a/storage/app/templates/delivery_note.docx
+++ b/storage/app/templates/delivery_note.docx
@@ -1,6 +1,6 @@
 
 <file path=word/document.xml><?xml version="1.0" encoding="utf-8"?>
-<w:document xmlns:o="urn:schemas-microsoft-com:office:office" xmlns:r="http://schemas.openxmlformats.org/officeDocument/2006/relationships" xmlns:v="urn:schemas-microsoft-com:vml" xmlns:w="http://schemas.openxmlformats.org/wordprocessingml/2006/main" xmlns:w10="urn:schemas-microsoft-com:office:word" xmlns:wp="http://schemas.openxmlformats.org/drawingml/2006/wordprocessingDrawing" xmlns:wps="http://schemas.microsoft.com/office/word/2010/wordprocessingShape" xmlns:wpg="http://schemas.microsoft.com/office/word/2010/wordprocessingGroup" xmlns:mc="http://schemas.openxmlformats.org/markup-compatibility/2006" xmlns:wp14="http://schemas.microsoft.com/office/word/2010/wordprocessingDrawing" xmlns:w14="http://schemas.microsoft.com/office/word/2010/wordml" mc:Ignorable="w14 wp14">
+<w:document xmlns:o="urn:schemas-microsoft-com:office:office" xmlns:r="http://schemas.openxmlformats.org/officeDocument/2006/relationships" xmlns:v="urn:schemas-microsoft-com:vml" xmlns:w="http://schemas.openxmlformats.org/wordprocessingml/2006/main" xmlns:w10="urn:schemas-microsoft-com:office:word" xmlns:wp="http://schemas.openxmlformats.org/drawingml/2006/wordprocessingDrawing" xmlns:wps="http://schemas.microsoft.com/office/word/2010/wordprocessingShape" xmlns:wpg="http://schemas.microsoft.com/office/word/2010/wordprocessingGroup" xmlns:mc="http://schemas.openxmlformats.org/markup-compatibility/2006" xmlns:wp14="http://schemas.microsoft.com/office/word/2010/wordprocessingDrawing" xmlns:w14="http://schemas.microsoft.com/office/word/2010/wordml" xmlns:w15="http://schemas.microsoft.com/office/word/2012/wordml" mc:Ignorable="w14 wp14 w15">
   <w:body>
     <w:p>
       <w:pPr>
@@ -14,7 +14,7 @@
       </w:pPr>
       <w:r>
         <w:drawing>
-          <wp:anchor behindDoc="0" distT="0" distB="0" distL="0" distR="0" simplePos="0" locked="0" layoutInCell="1" allowOverlap="1" relativeHeight="2">
+          <wp:anchor behindDoc="0" distT="0" distB="0" distL="0" distR="0" simplePos="0" locked="0" layoutInCell="0" allowOverlap="1" relativeHeight="4">
             <wp:simplePos x="0" y="0"/>
             <wp:positionH relativeFrom="page">
               <wp:posOffset>723900</wp:posOffset>
@@ -66,16 +66,7 @@
           <w:sz w:val="20"/>
           <w:szCs w:val="20"/>
         </w:rPr>
-        <w:t>$</w:t>
-      </w:r>
-      <w:r>
-        <w:rPr>
-          <w:rFonts w:ascii="Arial" w:hAnsi="Arial"/>
-          <w:color w:val="000000"/>
-          <w:sz w:val="20"/>
-          <w:szCs w:val="20"/>
-        </w:rPr>
-        <w:t>{delivery_service} am ${delivery_date}</w:t>
+        <w:t>${delivery_service} am ${delivery_date}</w:t>
       </w:r>
     </w:p>
     <w:p>
@@ -149,6 +140,7 @@
         <w:tblW w:w="9645" w:type="dxa"/>
         <w:jc w:val="left"/>
         <w:tblInd w:w="55" w:type="dxa"/>
+        <w:tblLayout w:type="fixed"/>
         <w:tblCellMar>
           <w:top w:w="55" w:type="dxa"/>
           <w:left w:w="55" w:type="dxa"/>
@@ -300,31 +292,7 @@
         </w:rPr>
       </w:pPr>
       <w:r>
-        <w:rPr>
-          <w:rFonts w:ascii="Arial" w:hAnsi="Arial"/>
-          <w:sz w:val="20"/>
-          <w:szCs w:val="20"/>
-        </w:rPr>
-      </w:r>
-    </w:p>
-    <w:p>
-      <w:pPr>
-        <w:pStyle w:val="Normal"/>
-        <w:rPr>
-          <w:sz w:val="20"/>
-          <w:szCs w:val="20"/>
-        </w:rPr>
-      </w:pPr>
-      <w:r>
-        <w:rPr>
-          <w:rFonts w:eastAsia="SimSun" w:cs="Lucida Sans" w:ascii="Arial" w:hAnsi="Arial"/>
-          <w:color w:val="000000"/>
-          <w:kern w:val="2"/>
-          <w:sz w:val="20"/>
-          <w:szCs w:val="20"/>
-          <w:lang w:val="de-CH" w:eastAsia="zh-CN" w:bidi="hi-IN"/>
-        </w:rPr>
-        <w:t>${depository}</w:t>
+        <w:rPr/>
       </w:r>
     </w:p>
     <w:sectPr>
@@ -332,7 +300,7 @@
       <w:footerReference w:type="default" r:id="rId4"/>
       <w:type w:val="nextPage"/>
       <w:pgSz w:w="11906" w:h="16838"/>
-      <w:pgMar w:left="1134" w:right="1134" w:header="1134" w:top="3606" w:footer="850" w:bottom="2886" w:gutter="0"/>
+      <w:pgMar w:left="1134" w:right="1134" w:gutter="0" w:header="1134" w:top="3606" w:footer="850" w:bottom="2886"/>
       <w:pgNumType w:fmt="decimal"/>
       <w:formProt w:val="false"/>
       <w:textDirection w:val="lrTb"/>
@@ -343,7 +311,7 @@
 </file>
 
 <file path=word/footer1.xml><?xml version="1.0" encoding="utf-8"?>
-<w:ftr xmlns:o="urn:schemas-microsoft-com:office:office" xmlns:r="http://schemas.openxmlformats.org/officeDocument/2006/relationships" xmlns:v="urn:schemas-microsoft-com:vml" xmlns:w="http://schemas.openxmlformats.org/wordprocessingml/2006/main" xmlns:w10="urn:schemas-microsoft-com:office:word" xmlns:wp="http://schemas.openxmlformats.org/drawingml/2006/wordprocessingDrawing" xmlns:wps="http://schemas.microsoft.com/office/word/2010/wordprocessingShape" xmlns:wpg="http://schemas.microsoft.com/office/word/2010/wordprocessingGroup" xmlns:mc="http://schemas.openxmlformats.org/markup-compatibility/2006" xmlns:wp14="http://schemas.microsoft.com/office/word/2010/wordprocessingDrawing" xmlns:w14="http://schemas.microsoft.com/office/word/2010/wordml" mc:Ignorable="w14 wp14">
+<w:ftr xmlns:o="urn:schemas-microsoft-com:office:office" xmlns:r="http://schemas.openxmlformats.org/officeDocument/2006/relationships" xmlns:v="urn:schemas-microsoft-com:vml" xmlns:w="http://schemas.openxmlformats.org/wordprocessingml/2006/main" xmlns:w10="urn:schemas-microsoft-com:office:word" xmlns:wp="http://schemas.openxmlformats.org/drawingml/2006/wordprocessingDrawing" xmlns:wps="http://schemas.microsoft.com/office/word/2010/wordprocessingShape" xmlns:wpg="http://schemas.microsoft.com/office/word/2010/wordprocessingGroup" xmlns:mc="http://schemas.openxmlformats.org/markup-compatibility/2006" xmlns:wp14="http://schemas.microsoft.com/office/word/2010/wordprocessingDrawing" xmlns:w14="http://schemas.microsoft.com/office/word/2010/wordml" xmlns:w15="http://schemas.microsoft.com/office/word/2012/wordml" mc:Ignorable="w14 wp14 w15">
   <w:p>
     <w:pPr>
       <w:pStyle w:val="Normal"/>
@@ -365,18 +333,18 @@
         <w:color w:val="000000"/>
       </w:rPr>
       <w:drawing>
-        <wp:anchor behindDoc="1" distT="0" distB="0" distL="0" distR="0" simplePos="0" locked="0" layoutInCell="1" allowOverlap="1" relativeHeight="4">
+        <wp:anchor behindDoc="1" distT="0" distB="0" distL="0" distR="0" simplePos="0" locked="0" layoutInCell="0" allowOverlap="1" relativeHeight="3">
           <wp:simplePos x="0" y="0"/>
           <wp:positionH relativeFrom="column">
-            <wp:posOffset>-6350</wp:posOffset>
+            <wp:posOffset>0</wp:posOffset>
           </wp:positionH>
           <wp:positionV relativeFrom="paragraph">
-            <wp:posOffset>635</wp:posOffset>
+            <wp:posOffset>-53340</wp:posOffset>
           </wp:positionV>
-          <wp:extent cx="989330" cy="584835"/>
+          <wp:extent cx="895350" cy="695325"/>
           <wp:effectExtent l="0" t="0" r="0" b="0"/>
           <wp:wrapTopAndBottom/>
-          <wp:docPr id="3" name="Grafik2" descr=""/>
+          <wp:docPr id="3" name="Bild1" descr=""/>
           <wp:cNvGraphicFramePr>
             <a:graphicFrameLocks xmlns:a="http://schemas.openxmlformats.org/drawingml/2006/main" noChangeAspect="1"/>
           </wp:cNvGraphicFramePr>
@@ -384,7 +352,7 @@
             <a:graphicData uri="http://schemas.openxmlformats.org/drawingml/2006/picture">
               <pic:pic xmlns:pic="http://schemas.openxmlformats.org/drawingml/2006/picture">
                 <pic:nvPicPr>
-                  <pic:cNvPr id="3" name="Grafik2" descr=""/>
+                  <pic:cNvPr id="3" name="Bild1" descr=""/>
                   <pic:cNvPicPr>
                     <a:picLocks noChangeAspect="1" noChangeArrowheads="1"/>
                   </pic:cNvPicPr>
@@ -398,7 +366,7 @@
                 <pic:spPr bwMode="auto">
                   <a:xfrm>
                     <a:off x="0" y="0"/>
-                    <a:ext cx="989330" cy="584835"/>
+                    <a:ext cx="895350" cy="695325"/>
                   </a:xfrm>
                   <a:prstGeom prst="rect">
                     <a:avLst/>
@@ -457,49 +425,6 @@
   </w:p>
   <w:p>
     <w:pPr>
-      <w:pStyle w:val="Normal"/>
-      <w:spacing w:before="0" w:after="120"/>
-      <w:rPr>
-        <w:sz w:val="20"/>
-        <w:szCs w:val="20"/>
-      </w:rPr>
-    </w:pPr>
-    <w:r>
-      <w:rPr>
-        <w:rFonts w:ascii="Arial" w:hAnsi="Arial"/>
-        <w:b w:val="false"/>
-        <w:i w:val="false"/>
-        <w:color w:val="000000"/>
-        <w:sz w:val="20"/>
-        <w:szCs w:val="20"/>
-      </w:rPr>
-      <w:t xml:space="preserve">Alle Produkte </w:t>
-    </w:r>
-    <w:r>
-      <w:rPr>
-        <w:rFonts w:ascii="Arial" w:hAnsi="Arial"/>
-        <w:b w:val="false"/>
-        <w:i w:val="false"/>
-        <w:color w:val="000000"/>
-        <w:sz w:val="20"/>
-        <w:szCs w:val="20"/>
-      </w:rPr>
-      <w:t>der Gartenbauschule Hünibach s</w:t>
-    </w:r>
-    <w:r>
-      <w:rPr>
-        <w:rFonts w:ascii="Arial" w:hAnsi="Arial"/>
-        <w:b w:val="false"/>
-        <w:i w:val="false"/>
-        <w:color w:val="000000"/>
-        <w:sz w:val="20"/>
-        <w:szCs w:val="20"/>
-      </w:rPr>
-      <w:t>ind aktuell «Bio in Umstellung»</w:t>
-    </w:r>
-  </w:p>
-  <w:p>
-    <w:pPr>
       <w:pStyle w:val="Rahmeninhalt"/>
       <w:spacing w:before="0" w:after="120"/>
       <w:rPr>
@@ -541,7 +466,7 @@
 </file>
 
 <file path=word/header1.xml><?xml version="1.0" encoding="utf-8"?>
-<w:hdr xmlns:o="urn:schemas-microsoft-com:office:office" xmlns:r="http://schemas.openxmlformats.org/officeDocument/2006/relationships" xmlns:v="urn:schemas-microsoft-com:vml" xmlns:w="http://schemas.openxmlformats.org/wordprocessingml/2006/main" xmlns:w10="urn:schemas-microsoft-com:office:word" xmlns:wp="http://schemas.openxmlformats.org/drawingml/2006/wordprocessingDrawing" xmlns:wps="http://schemas.microsoft.com/office/word/2010/wordprocessingShape" xmlns:wpg="http://schemas.microsoft.com/office/word/2010/wordprocessingGroup" xmlns:mc="http://schemas.openxmlformats.org/markup-compatibility/2006" xmlns:wp14="http://schemas.microsoft.com/office/word/2010/wordprocessingDrawing" xmlns:w14="http://schemas.microsoft.com/office/word/2010/wordml" mc:Ignorable="w14 wp14">
+<w:hdr xmlns:o="urn:schemas-microsoft-com:office:office" xmlns:r="http://schemas.openxmlformats.org/officeDocument/2006/relationships" xmlns:v="urn:schemas-microsoft-com:vml" xmlns:w="http://schemas.openxmlformats.org/wordprocessingml/2006/main" xmlns:w10="urn:schemas-microsoft-com:office:word" xmlns:wp="http://schemas.openxmlformats.org/drawingml/2006/wordprocessingDrawing" xmlns:wps="http://schemas.microsoft.com/office/word/2010/wordprocessingShape" xmlns:wpg="http://schemas.microsoft.com/office/word/2010/wordprocessingGroup" xmlns:mc="http://schemas.openxmlformats.org/markup-compatibility/2006" xmlns:wp14="http://schemas.microsoft.com/office/word/2010/wordprocessingDrawing" xmlns:w14="http://schemas.microsoft.com/office/word/2010/wordml" xmlns:w15="http://schemas.microsoft.com/office/word/2012/wordml" mc:Ignorable="w14 wp14 w15">
   <w:p>
     <w:pPr>
       <w:pStyle w:val="Kopfzeile"/>
@@ -553,7 +478,7 @@
     <w:r>
       <w:rPr/>
       <w:drawing>
-        <wp:anchor behindDoc="1" distT="0" distB="0" distL="0" distR="0" simplePos="0" locked="0" layoutInCell="1" allowOverlap="1" relativeHeight="3">
+        <wp:anchor behindDoc="1" distT="0" distB="0" distL="0" distR="0" simplePos="0" locked="0" layoutInCell="0" allowOverlap="1" relativeHeight="2">
           <wp:simplePos x="0" y="0"/>
           <wp:positionH relativeFrom="column">
             <wp:posOffset>5019040</wp:posOffset>
@@ -692,7 +617,7 @@
         <w:szCs w:val="20"/>
         <w:lang w:val="de-CH" w:eastAsia="zh-CN" w:bidi="hi-IN"/>
       </w:rPr>
-      <w:t>${customer_name}</w:t>
+      <w:t>${customer_name} ${customer_company_name}</w:t>
       <w:br/>
       <w:t>${customer_street}</w:t>
       <w:br/>
@@ -701,19 +626,30 @@
   </w:p>
   <w:p>
     <w:pPr>
-      <w:pStyle w:val="Kopfzeile"/>
+      <w:pStyle w:val="Normal"/>
       <w:suppressLineNumbers/>
       <w:tabs>
-        <w:tab w:val="clear" w:pos="4819"/>
+        <w:tab w:val="clear" w:pos="720"/>
         <w:tab w:val="center" w:pos="3780" w:leader="none"/>
         <w:tab w:val="right" w:pos="9638" w:leader="none"/>
       </w:tabs>
       <w:bidi w:val="0"/>
       <w:jc w:val="left"/>
-      <w:rPr/>
-    </w:pPr>
-    <w:r>
-      <w:rPr/>
+      <w:rPr>
+        <w:sz w:val="20"/>
+        <w:szCs w:val="20"/>
+      </w:rPr>
+    </w:pPr>
+    <w:r>
+      <w:rPr>
+        <w:rFonts w:eastAsia="SimSun" w:cs="Lucida Sans" w:ascii="Arial" w:hAnsi="Arial"/>
+        <w:color w:val="000000"/>
+        <w:kern w:val="2"/>
+        <w:sz w:val="20"/>
+        <w:szCs w:val="20"/>
+        <w:lang w:val="de-CH" w:eastAsia="zh-CN" w:bidi="hi-IN"/>
+      </w:rPr>
+      <w:t>${depository}</w:t>
     </w:r>
   </w:p>
   <w:p>
@@ -743,7 +679,6 @@
       <w:rPr>
         <w:rFonts w:ascii="Times New Roman" w:hAnsi="Times New Roman" w:eastAsia="SimSun" w:cs="Lucida Sans"/>
         <w:kern w:val="2"/>
-        <w:sz w:val="20"/>
         <w:szCs w:val="24"/>
         <w:lang w:val="de-CH" w:eastAsia="zh-CN" w:bidi="hi-IN"/>
       </w:rPr>
@@ -797,7 +732,7 @@
     </w:pPr>
     <w:rPr/>
   </w:style>
-  <w:style w:type="paragraph" w:styleId="Liste">
+  <w:style w:type="paragraph" w:styleId="Aufzhlung">
     <w:name w:val="List"/>
     <w:basedOn w:val="Textkrper"/>
     <w:pPr/>

</xml_diff>